<commit_message>
updated user manual, etc.
</commit_message>
<xml_diff>
--- a/docs/ppm_user_manual.docx
+++ b/docs/ppm_user_manual.docx
@@ -293,7 +293,23 @@
                     <w:sz w:val="32"/>
                     <w:szCs w:val="32"/>
                   </w:rPr>
-                  <w:t>May 3, 2017</w:t>
+                  <w:t xml:space="preserve">May </w:t>
+                </w:r>
+                <w:r>
+                  <w:rPr>
+                    <w:sz w:val="32"/>
+                    <w:szCs w:val="32"/>
+                  </w:rPr>
+                  <w:t>18</w:t>
+                </w:r>
+                <w:bookmarkStart w:id="0" w:name="_GoBack"/>
+                <w:bookmarkEnd w:id="0"/>
+                <w:r>
+                  <w:rPr>
+                    <w:sz w:val="32"/>
+                    <w:szCs w:val="32"/>
+                  </w:rPr>
+                  <w:t>, 2017</w:t>
                 </w:r>
               </w:p>
             </w:tc>
@@ -306,7 +322,7 @@
         <w:spacing w:after="0"/>
         <w:jc w:val="center"/>
       </w:pPr>
-      <w:bookmarkStart w:id="0" w:name="_Toc289956268"/>
+      <w:bookmarkStart w:id="1" w:name="_Toc289956268"/>
     </w:p>
     <w:p>
       <w:pPr>
@@ -456,12 +472,12 @@
       <w:pPr>
         <w:pStyle w:val="Heading1"/>
       </w:pPr>
-      <w:bookmarkStart w:id="1" w:name="_Toc481577801"/>
+      <w:bookmarkStart w:id="2" w:name="_Toc481577801"/>
       <w:r>
         <w:lastRenderedPageBreak/>
         <w:t>Revision History</w:t>
       </w:r>
-      <w:bookmarkEnd w:id="1"/>
+      <w:bookmarkEnd w:id="2"/>
     </w:p>
     <w:tbl>
       <w:tblPr>
@@ -696,8 +712,65 @@
               </w:rPr>
               <w:t>Added more detail about the “why” behind the approach; added the geofence extension parameter.</w:t>
             </w:r>
-            <w:bookmarkStart w:id="2" w:name="_GoBack"/>
-            <w:bookmarkEnd w:id="2"/>
+          </w:p>
+        </w:tc>
+      </w:tr>
+      <w:tr>
+        <w:trPr>
+          <w:trHeight w:val="215"/>
+        </w:trPr>
+        <w:tc>
+          <w:tcPr>
+            <w:cnfStyle w:val="001000000000" w:firstRow="0" w:lastRow="0" w:firstColumn="1" w:lastColumn="0" w:oddVBand="0" w:evenVBand="0" w:oddHBand="0" w:evenHBand="0" w:firstRowFirstColumn="0" w:firstRowLastColumn="0" w:lastRowFirstColumn="0" w:lastRowLastColumn="0"/>
+            <w:tcW w:w="1458" w:type="dxa"/>
+          </w:tcPr>
+          <w:p>
+            <w:pPr>
+              <w:spacing w:after="0"/>
+            </w:pPr>
+            <w:r>
+              <w:t>0.4</w:t>
+            </w:r>
+          </w:p>
+        </w:tc>
+        <w:tc>
+          <w:tcPr>
+            <w:tcW w:w="1530" w:type="dxa"/>
+          </w:tcPr>
+          <w:p>
+            <w:pPr>
+              <w:spacing w:after="0"/>
+              <w:cnfStyle w:val="000000000000" w:firstRow="0" w:lastRow="0" w:firstColumn="0" w:lastColumn="0" w:oddVBand="0" w:evenVBand="0" w:oddHBand="0" w:evenHBand="0" w:firstRowFirstColumn="0" w:firstRowLastColumn="0" w:lastRowFirstColumn="0" w:lastRowLastColumn="0"/>
+            </w:pPr>
+            <w:r>
+              <w:t>May 18, 2017</w:t>
+            </w:r>
+          </w:p>
+        </w:tc>
+        <w:tc>
+          <w:tcPr>
+            <w:tcW w:w="6588" w:type="dxa"/>
+          </w:tcPr>
+          <w:p>
+            <w:pPr>
+              <w:pStyle w:val="ListParagraph"/>
+              <w:numPr>
+                <w:ilvl w:val="0"/>
+                <w:numId w:val="30"/>
+              </w:numPr>
+              <w:spacing w:after="0"/>
+              <w:ind w:left="280" w:hanging="280"/>
+              <w:cnfStyle w:val="000000000000" w:firstRow="0" w:lastRow="0" w:firstColumn="0" w:lastColumn="0" w:oddVBand="0" w:evenVBand="0" w:oddHBand="0" w:evenHBand="0" w:firstRowFirstColumn="0" w:firstRowLastColumn="0" w:lastRowFirstColumn="0" w:lastRowLastColumn="0"/>
+              <w:rPr>
+                <w:sz w:val="20"/>
+              </w:rPr>
+            </w:pPr>
+            <w:r>
+              <w:rPr>
+                <w:sz w:val="20"/>
+              </w:rPr>
+              <w:t>Added a parameter and updated some text.</w:t>
+            </w:r>
           </w:p>
         </w:tc>
       </w:tr>
@@ -710,7 +783,7 @@
         <w:br w:type="page"/>
       </w:r>
     </w:p>
-    <w:bookmarkEnd w:id="0" w:displacedByCustomXml="next"/>
+    <w:bookmarkEnd w:id="1" w:displacedByCustomXml="next"/>
     <w:sdt>
       <w:sdtPr>
         <w:rPr>
@@ -2968,10 +3041,7 @@
         <w:pStyle w:val="ListBullet"/>
       </w:pPr>
       <w:r>
-        <w:t>The vehicle ha</w:t>
-      </w:r>
-      <w:r>
-        <w:t>s been involved in an accident.</w:t>
+        <w:t>The vehicle has been involved in an accident.</w:t>
       </w:r>
     </w:p>
     <w:p>
@@ -3152,11 +3222,11 @@
         <w:t xml:space="preserve"> There are alternative strategies that must be employed to handle cases where loitering locations can aid in learning the identity of the driver.</w:t>
       </w:r>
     </w:p>
+    <w:bookmarkStart w:id="7" w:name="_Toc481577806"/>
     <w:p>
       <w:pPr>
         <w:pStyle w:val="Heading1"/>
       </w:pPr>
-      <w:bookmarkStart w:id="7" w:name="_Toc481577806"/>
       <w:r>
         <w:rPr>
           <w:noProof/>
@@ -3427,71 +3497,71 @@
       <w:pPr>
         <w:pStyle w:val="Heading1"/>
       </w:pPr>
-      <w:bookmarkStart w:id="10" w:name="_Toc481577807"/>
+      <w:bookmarkStart w:id="9" w:name="_Toc481577807"/>
       <w:r>
         <w:t>Code and Testing Environment</w:t>
       </w:r>
+      <w:bookmarkEnd w:id="9"/>
+    </w:p>
+    <w:p>
+      <w:pPr>
+        <w:pStyle w:val="Heading2"/>
+      </w:pPr>
+      <w:bookmarkStart w:id="10" w:name="_Toc481577808"/>
+      <w:r>
+        <w:t>Development Methodology</w:t>
+      </w:r>
       <w:bookmarkEnd w:id="10"/>
     </w:p>
     <w:p>
+      <w:r>
+        <w:t xml:space="preserve">The </w:t>
+      </w:r>
+      <w:r>
+        <w:t xml:space="preserve">Privacy Protection Module </w:t>
+      </w:r>
+      <w:r>
+        <w:t>(</w:t>
+      </w:r>
+      <w:r>
+        <w:t>PPM</w:t>
+      </w:r>
+      <w:r>
+        <w:t>) is being developed under Agile Development Methodologies, using an open architecture approach,</w:t>
+      </w:r>
+      <w:r>
+        <w:t xml:space="preserve"> in an open source environment. </w:t>
+      </w:r>
+      <w:r>
+        <w:t>All stakeholders are invited to provide input to this document</w:t>
+      </w:r>
+      <w:r>
+        <w:t xml:space="preserve"> and the PPM</w:t>
+      </w:r>
+      <w:r>
+        <w:t>. Stakeholders should direct all input on this document to the JPO Product Owner at DOT, FHWA, JPO.</w:t>
+      </w:r>
+    </w:p>
+    <w:p>
+      <w:r>
+        <w:t>This document is a living document and will be updated throughout the life of the JPO ODE project</w:t>
+      </w:r>
+      <w:r>
+        <w:t xml:space="preserve"> that this module is designed to support</w:t>
+      </w:r>
+      <w:r>
+        <w:t xml:space="preserve"> to reflect the most recent changes in the ODE design and stakeholder feedback.</w:t>
+      </w:r>
+    </w:p>
+    <w:p>
       <w:pPr>
         <w:pStyle w:val="Heading2"/>
       </w:pPr>
-      <w:bookmarkStart w:id="11" w:name="_Toc481577808"/>
-      <w:r>
-        <w:t>Development Methodology</w:t>
+      <w:bookmarkStart w:id="11" w:name="_Toc481577809"/>
+      <w:r>
+        <w:t>Obtaining the Code</w:t>
       </w:r>
       <w:bookmarkEnd w:id="11"/>
-    </w:p>
-    <w:p>
-      <w:r>
-        <w:t xml:space="preserve">The </w:t>
-      </w:r>
-      <w:r>
-        <w:t xml:space="preserve">Privacy Protection Module </w:t>
-      </w:r>
-      <w:r>
-        <w:t>(</w:t>
-      </w:r>
-      <w:r>
-        <w:t>PPM</w:t>
-      </w:r>
-      <w:r>
-        <w:t>) is being developed under Agile Development Methodologies, using an open architecture approach,</w:t>
-      </w:r>
-      <w:r>
-        <w:t xml:space="preserve"> in an open source environment. </w:t>
-      </w:r>
-      <w:r>
-        <w:t>All stakeholders are invited to provide input to this document</w:t>
-      </w:r>
-      <w:r>
-        <w:t xml:space="preserve"> and the PPM</w:t>
-      </w:r>
-      <w:r>
-        <w:t>. Stakeholders should direct all input on this document to the JPO Product Owner at DOT, FHWA, JPO.</w:t>
-      </w:r>
-    </w:p>
-    <w:p>
-      <w:r>
-        <w:t>This document is a living document and will be updated throughout the life of the JPO ODE project</w:t>
-      </w:r>
-      <w:r>
-        <w:t xml:space="preserve"> that this module is designed to support</w:t>
-      </w:r>
-      <w:r>
-        <w:t xml:space="preserve"> to reflect the most recent changes in the ODE design and stakeholder feedback.</w:t>
-      </w:r>
-    </w:p>
-    <w:p>
-      <w:pPr>
-        <w:pStyle w:val="Heading2"/>
-      </w:pPr>
-      <w:bookmarkStart w:id="12" w:name="_Toc481577809"/>
-      <w:r>
-        <w:t>Obtaining the Code</w:t>
-      </w:r>
-      <w:bookmarkEnd w:id="12"/>
     </w:p>
     <w:p>
       <w:r>
@@ -3538,11 +3608,11 @@
       <w:pPr>
         <w:pStyle w:val="Heading2"/>
       </w:pPr>
-      <w:bookmarkStart w:id="13" w:name="_Toc481577810"/>
+      <w:bookmarkStart w:id="12" w:name="_Toc481577810"/>
       <w:r>
         <w:t>Code Documentation</w:t>
       </w:r>
-      <w:bookmarkEnd w:id="13"/>
+      <w:bookmarkEnd w:id="12"/>
     </w:p>
     <w:p>
       <w:r>
@@ -3584,11 +3654,11 @@
       <w:pPr>
         <w:pStyle w:val="Heading2"/>
       </w:pPr>
-      <w:bookmarkStart w:id="14" w:name="_Toc481577811"/>
+      <w:bookmarkStart w:id="13" w:name="_Toc481577811"/>
       <w:r>
         <w:t>Details about Dependencies</w:t>
       </w:r>
-      <w:bookmarkEnd w:id="14"/>
+      <w:bookmarkEnd w:id="13"/>
     </w:p>
     <w:p>
       <w:r>
@@ -3681,14 +3751,14 @@
       <w:pPr>
         <w:pStyle w:val="Heading1"/>
       </w:pPr>
-      <w:bookmarkStart w:id="15" w:name="_Toc481577812"/>
+      <w:bookmarkStart w:id="14" w:name="_Toc481577812"/>
       <w:r>
         <w:t>Building the PPM</w:t>
       </w:r>
       <w:r>
         <w:t xml:space="preserve"> and the Testing Environment</w:t>
       </w:r>
-      <w:bookmarkEnd w:id="15"/>
+      <w:bookmarkEnd w:id="14"/>
     </w:p>
     <w:p>
       <w:pPr>
@@ -3713,11 +3783,11 @@
       <w:pPr>
         <w:pStyle w:val="Heading2"/>
       </w:pPr>
-      <w:bookmarkStart w:id="16" w:name="_Toc481577813"/>
+      <w:bookmarkStart w:id="15" w:name="_Toc481577813"/>
       <w:r>
         <w:t>Building the PPM</w:t>
       </w:r>
-      <w:bookmarkEnd w:id="16"/>
+      <w:bookmarkEnd w:id="15"/>
     </w:p>
     <w:p>
       <w:r>
@@ -3753,7 +3823,13 @@
         <w:t xml:space="preserve">these dependencies are satisfied, </w:t>
       </w:r>
       <w:r>
-        <w:t>the following instructions can be used to build the PPM:</w:t>
+        <w:t>the following instructions can be used to build the PPM</w:t>
+      </w:r>
+      <w:r>
+        <w:t xml:space="preserve"> (note: an in-source build is not necessary)</w:t>
+      </w:r>
+      <w:r>
+        <w:t>:</w:t>
       </w:r>
     </w:p>
     <w:tbl>
@@ -3846,11 +3922,11 @@
       <w:pPr>
         <w:pStyle w:val="Heading2"/>
       </w:pPr>
-      <w:bookmarkStart w:id="17" w:name="_Toc481577814"/>
+      <w:bookmarkStart w:id="16" w:name="_Toc481577814"/>
       <w:r>
         <w:t>Running and Testing the PPM</w:t>
       </w:r>
-      <w:bookmarkEnd w:id="17"/>
+      <w:bookmarkEnd w:id="16"/>
     </w:p>
     <w:p>
       <w:r>
@@ -3868,29 +3944,35 @@
         </w:r>
       </w:hyperlink>
       <w:r>
-        <w:t>, there are detailed instructions outline how to standup a test environment without the ODE.</w:t>
+        <w:t xml:space="preserve">, there are detailed instructions outline how to standup a test environment </w:t>
+      </w:r>
+      <w:r>
+        <w:t>with and without integrating with the ODE</w:t>
+      </w:r>
+      <w:r>
+        <w:t>.</w:t>
       </w:r>
     </w:p>
     <w:p>
       <w:pPr>
         <w:pStyle w:val="Heading2"/>
       </w:pPr>
-      <w:bookmarkStart w:id="18" w:name="_Toc481577815"/>
+      <w:bookmarkStart w:id="17" w:name="_Toc481577815"/>
       <w:r>
         <w:lastRenderedPageBreak/>
         <w:t>Configuring the PPM</w:t>
       </w:r>
+      <w:bookmarkEnd w:id="17"/>
+    </w:p>
+    <w:p>
+      <w:pPr>
+        <w:pStyle w:val="Heading3"/>
+      </w:pPr>
+      <w:bookmarkStart w:id="18" w:name="_Toc481577816"/>
+      <w:r>
+        <w:t>Configuration File and Parameters</w:t>
+      </w:r>
       <w:bookmarkEnd w:id="18"/>
-    </w:p>
-    <w:p>
-      <w:pPr>
-        <w:pStyle w:val="Heading3"/>
-      </w:pPr>
-      <w:bookmarkStart w:id="19" w:name="_Toc481577816"/>
-      <w:r>
-        <w:t>Configuration File and Parameters</w:t>
-      </w:r>
-      <w:bookmarkEnd w:id="19"/>
     </w:p>
     <w:p>
       <w:r>
@@ -4092,11 +4174,38 @@
       <w:pPr>
         <w:pStyle w:val="Heading3"/>
       </w:pPr>
-      <w:bookmarkStart w:id="20" w:name="_Toc481577817"/>
+      <w:bookmarkStart w:id="19" w:name="_Toc481577817"/>
       <w:r>
         <w:t>ODE and Kafka Parameters</w:t>
       </w:r>
-      <w:bookmarkEnd w:id="20"/>
+      <w:bookmarkEnd w:id="19"/>
+    </w:p>
+    <w:p>
+      <w:pPr>
+        <w:pStyle w:val="ListBullet"/>
+      </w:pPr>
+      <w:r>
+        <w:rPr>
+          <w:rFonts w:ascii="Courier" w:hAnsi="Courier"/>
+          <w:b/>
+        </w:rPr>
+        <w:t>privacy.topic.producer</w:t>
+      </w:r>
+      <w:r>
+        <w:t xml:space="preserve">: The Kafka topic name </w:t>
+      </w:r>
+      <w:r>
+        <w:t xml:space="preserve">used by the </w:t>
+      </w:r>
+      <w:r>
+        <w:t xml:space="preserve">PPM </w:t>
+      </w:r>
+      <w:r>
+        <w:t xml:space="preserve">to </w:t>
+      </w:r>
+      <w:r>
+        <w:t>write filtered BSMs.</w:t>
+      </w:r>
     </w:p>
     <w:p>
       <w:pPr>
@@ -4128,22 +4237,17 @@
           <w:rFonts w:ascii="Courier" w:hAnsi="Courier"/>
           <w:b/>
         </w:rPr>
-        <w:t>privacy.topic.producer</w:t>
-      </w:r>
-      <w:r>
-        <w:t xml:space="preserve">: The Kafka topic name </w:t>
-      </w:r>
-      <w:r>
-        <w:t xml:space="preserve">used by the </w:t>
-      </w:r>
-      <w:r>
-        <w:t xml:space="preserve">PPM </w:t>
-      </w:r>
-      <w:r>
-        <w:t xml:space="preserve">to </w:t>
-      </w:r>
-      <w:r>
-        <w:t>write filtered BSMs.</w:t>
+        <w:t>p</w:t>
+      </w:r>
+      <w:r>
+        <w:rPr>
+          <w:rFonts w:ascii="Courier" w:hAnsi="Courier"/>
+          <w:b/>
+        </w:rPr>
+        <w:t>rivacy.consumer.timeout.ms</w:t>
+      </w:r>
+      <w:r>
+        <w:t>: The amount of time the consumer blocks (or waits) for a new message. If a message is received before this time has elapsed it will be processed immediately.</w:t>
       </w:r>
     </w:p>
     <w:p>
@@ -4210,11 +4314,11 @@
       <w:pPr>
         <w:pStyle w:val="Heading3"/>
       </w:pPr>
-      <w:bookmarkStart w:id="21" w:name="_Toc481577818"/>
+      <w:bookmarkStart w:id="20" w:name="_Toc481577818"/>
       <w:r>
         <w:t>Velocity Fiter Parameters</w:t>
       </w:r>
-      <w:bookmarkEnd w:id="21"/>
+      <w:bookmarkEnd w:id="20"/>
     </w:p>
     <w:p>
       <w:pPr>
@@ -4302,6 +4406,7 @@
           <w:rFonts w:ascii="Courier" w:hAnsi="Courier"/>
           <w:b/>
         </w:rPr>
+        <w:lastRenderedPageBreak/>
         <w:t>privacy.filter.velocity.max</w:t>
       </w:r>
       <w:r>
@@ -4312,12 +4417,11 @@
       <w:pPr>
         <w:pStyle w:val="Heading3"/>
       </w:pPr>
-      <w:bookmarkStart w:id="22" w:name="_Toc481577819"/>
-      <w:r>
-        <w:lastRenderedPageBreak/>
+      <w:bookmarkStart w:id="21" w:name="_Toc481577819"/>
+      <w:r>
         <w:t>BSM Temporary ID Redaction Parameters</w:t>
       </w:r>
-      <w:bookmarkEnd w:id="22"/>
+      <w:bookmarkEnd w:id="21"/>
     </w:p>
     <w:p>
       <w:r>
@@ -4638,11 +4742,11 @@
       <w:pPr>
         <w:pStyle w:val="Heading3"/>
       </w:pPr>
-      <w:bookmarkStart w:id="23" w:name="_Toc481577820"/>
+      <w:bookmarkStart w:id="22" w:name="_Toc481577820"/>
       <w:r>
         <w:t>Geofencing Parameters</w:t>
       </w:r>
-      <w:bookmarkEnd w:id="23"/>
+      <w:bookmarkEnd w:id="22"/>
     </w:p>
     <w:p>
       <w:r>
@@ -4727,6 +4831,7 @@
           <w:rFonts w:ascii="Courier" w:hAnsi="Courier"/>
           <w:b/>
         </w:rPr>
+        <w:lastRenderedPageBreak/>
         <w:t>privacy.filter.geofence.mapfile</w:t>
       </w:r>
       <w:r>
@@ -4741,7 +4846,6 @@
         <w:rPr>
           <w:noProof/>
         </w:rPr>
-        <w:lastRenderedPageBreak/>
         <w:drawing>
           <wp:anchor distT="91440" distB="0" distL="114300" distR="114300" simplePos="0" relativeHeight="251662336" behindDoc="0" locked="0" layoutInCell="0" allowOverlap="0" wp14:anchorId="17AC416E" wp14:editId="369404CD">
             <wp:simplePos x="0" y="0"/>
@@ -4805,7 +4909,14 @@
           <w:rFonts w:ascii="Courier" w:hAnsi="Courier"/>
           <w:b/>
         </w:rPr>
-        <w:t>Privacy.filter.geofence.extension</w:t>
+        <w:t>p</w:t>
+      </w:r>
+      <w:r>
+        <w:rPr>
+          <w:rFonts w:ascii="Courier" w:hAnsi="Courier"/>
+          <w:b/>
+        </w:rPr>
+        <w:t>rivacy.filter.geofence.extension</w:t>
       </w:r>
       <w:r>
         <w:t>: If filtering is enabled, this is one of the parmeters that determines the size of the component geofences that surround road segments.</w:t>
@@ -4814,13 +4925,7 @@
     <w:p/>
     <w:p>
       <w:r>
-        <w:t xml:space="preserve">The above figure </w:t>
-      </w:r>
-      <w:r>
-        <w:t>illustrates how a “component” of the larger geofence is defined based on a single map segment. Map file attribute elements are used to define the width and length of the rectan</w:t>
-      </w:r>
-      <w:r>
-        <w:t>gle surrounding the map segment; this is discussed below.</w:t>
+        <w:t>The above figure illustrates how a “component” of the larger geofence is defined based on a single map segment. Map file attribute elements are used to define the width and length of the rectangle surrounding the map segment; this is discussed below.</w:t>
       </w:r>
     </w:p>
     <w:p>
@@ -4892,11 +4997,11 @@
       <w:pPr>
         <w:pStyle w:val="Heading3"/>
       </w:pPr>
-      <w:bookmarkStart w:id="24" w:name="_Toc481577821"/>
+      <w:bookmarkStart w:id="23" w:name="_Toc481577821"/>
       <w:r>
         <w:t>Map File Specification</w:t>
       </w:r>
-      <w:bookmarkEnd w:id="24"/>
+      <w:bookmarkEnd w:id="23"/>
     </w:p>
     <w:p>
       <w:r>
@@ -4932,6 +5037,7 @@
     </w:p>
     <w:p>
       <w:r>
+        <w:lastRenderedPageBreak/>
         <w:t xml:space="preserve">The following is a small portion of the </w:t>
       </w:r>
       <w:r>
@@ -4989,7 +5095,6 @@
                 <w:b/>
                 <w:sz w:val="15"/>
               </w:rPr>
-              <w:lastRenderedPageBreak/>
               <w:t>type,id,geography,attributes</w:t>
             </w:r>
           </w:p>
@@ -5246,14 +5351,14 @@
       <w:pPr>
         <w:pStyle w:val="Heading1"/>
       </w:pPr>
-      <w:bookmarkStart w:id="25" w:name="_Toc481577822"/>
+      <w:bookmarkStart w:id="24" w:name="_Toc481577822"/>
       <w:r>
         <w:t xml:space="preserve">Additional </w:t>
       </w:r>
       <w:r>
         <w:t>PPM Operational Details</w:t>
       </w:r>
-      <w:bookmarkEnd w:id="25"/>
+      <w:bookmarkEnd w:id="24"/>
     </w:p>
     <w:p>
       <w:r>
@@ -5413,7 +5518,7 @@
       <w:pPr>
         <w:pStyle w:val="Heading2"/>
       </w:pPr>
-      <w:bookmarkStart w:id="26" w:name="_Toc481577823"/>
+      <w:bookmarkStart w:id="25" w:name="_Toc481577823"/>
       <w:r>
         <w:t xml:space="preserve">PPM Data </w:t>
       </w:r>
@@ -5423,7 +5528,7 @@
       <w:r>
         <w:t xml:space="preserve"> (Kafka Topics)</w:t>
       </w:r>
-      <w:bookmarkEnd w:id="26"/>
+      <w:bookmarkEnd w:id="25"/>
     </w:p>
     <w:p>
       <w:pPr>
@@ -5462,14 +5567,14 @@
       <w:pPr>
         <w:pStyle w:val="Heading2"/>
       </w:pPr>
-      <w:bookmarkStart w:id="27" w:name="_Toc481577824"/>
+      <w:bookmarkStart w:id="26" w:name="_Toc481577824"/>
       <w:r>
         <w:t>Important Privacy Considerations</w:t>
       </w:r>
       <w:r>
         <w:t xml:space="preserve"> and Limitations</w:t>
       </w:r>
-      <w:bookmarkEnd w:id="27"/>
+      <w:bookmarkEnd w:id="26"/>
     </w:p>
     <w:p>
       <w:r>
@@ -5607,7 +5712,7 @@
       <w:pPr>
         <w:pStyle w:val="Heading1"/>
       </w:pPr>
-      <w:bookmarkStart w:id="28" w:name="_Toc481577825"/>
+      <w:bookmarkStart w:id="27" w:name="_Toc481577825"/>
       <w:r>
         <w:lastRenderedPageBreak/>
         <w:t xml:space="preserve">Appendix </w:t>
@@ -5618,7 +5723,7 @@
       <w:r>
         <w:t>: Glossary of Terms / Acronyms</w:t>
       </w:r>
-      <w:bookmarkEnd w:id="28"/>
+      <w:bookmarkEnd w:id="27"/>
     </w:p>
     <w:tbl>
       <w:tblPr>
@@ -6169,7 +6274,7 @@
         <w:rStyle w:val="PageNumber"/>
         <w:noProof/>
       </w:rPr>
-      <w:t>8</w:t>
+      <w:t>3</w:t>
     </w:r>
     <w:r>
       <w:rPr>
@@ -12031,7 +12136,7 @@
 </file>
 
 <file path=customXml/itemProps2.xml><?xml version="1.0" encoding="utf-8"?>
-<ds:datastoreItem xmlns:ds="http://schemas.openxmlformats.org/officeDocument/2006/customXml" ds:itemID="{5660DFA7-43CD-BB4B-92AE-E6BF6E07B4B0}">
+<ds:datastoreItem xmlns:ds="http://schemas.openxmlformats.org/officeDocument/2006/customXml" ds:itemID="{71E0FC96-7C30-0E46-9E22-2B7FA34F0AD7}">
   <ds:schemaRefs>
     <ds:schemaRef ds:uri="http://schemas.openxmlformats.org/officeDocument/2006/bibliography"/>
   </ds:schemaRefs>

</xml_diff>

<commit_message>
updated the user manual to reflect the logging, random id, and some particulars are about running the module.
</commit_message>
<xml_diff>
--- a/docs/ppm_user_manual.docx
+++ b/docs/ppm_user_manual.docx
@@ -293,23 +293,7 @@
                     <w:sz w:val="32"/>
                     <w:szCs w:val="32"/>
                   </w:rPr>
-                  <w:t xml:space="preserve">May </w:t>
-                </w:r>
-                <w:r>
-                  <w:rPr>
-                    <w:sz w:val="32"/>
-                    <w:szCs w:val="32"/>
-                  </w:rPr>
-                  <w:t>18</w:t>
-                </w:r>
-                <w:bookmarkStart w:id="0" w:name="_GoBack"/>
-                <w:bookmarkEnd w:id="0"/>
-                <w:r>
-                  <w:rPr>
-                    <w:sz w:val="32"/>
-                    <w:szCs w:val="32"/>
-                  </w:rPr>
-                  <w:t>, 2017</w:t>
+                  <w:t>June 13, 2017</w:t>
                 </w:r>
               </w:p>
             </w:tc>
@@ -322,7 +306,7 @@
         <w:spacing w:after="0"/>
         <w:jc w:val="center"/>
       </w:pPr>
-      <w:bookmarkStart w:id="1" w:name="_Toc289956268"/>
+      <w:bookmarkStart w:id="0" w:name="_Toc289956268"/>
     </w:p>
     <w:p>
       <w:pPr>
@@ -472,12 +456,12 @@
       <w:pPr>
         <w:pStyle w:val="Heading1"/>
       </w:pPr>
-      <w:bookmarkStart w:id="2" w:name="_Toc481577801"/>
+      <w:bookmarkStart w:id="1" w:name="_Toc481577801"/>
       <w:r>
         <w:lastRenderedPageBreak/>
         <w:t>Revision History</w:t>
       </w:r>
-      <w:bookmarkEnd w:id="2"/>
+      <w:bookmarkEnd w:id="1"/>
     </w:p>
     <w:tbl>
       <w:tblPr>
@@ -774,6 +758,108 @@
           </w:p>
         </w:tc>
       </w:tr>
+      <w:tr>
+        <w:trPr>
+          <w:cnfStyle w:val="000000100000" w:firstRow="0" w:lastRow="0" w:firstColumn="0" w:lastColumn="0" w:oddVBand="0" w:evenVBand="0" w:oddHBand="1" w:evenHBand="0" w:firstRowFirstColumn="0" w:firstRowLastColumn="0" w:lastRowFirstColumn="0" w:lastRowLastColumn="0"/>
+          <w:trHeight w:val="215"/>
+        </w:trPr>
+        <w:tc>
+          <w:tcPr>
+            <w:cnfStyle w:val="001000000000" w:firstRow="0" w:lastRow="0" w:firstColumn="1" w:lastColumn="0" w:oddVBand="0" w:evenVBand="0" w:oddHBand="0" w:evenHBand="0" w:firstRowFirstColumn="0" w:firstRowLastColumn="0" w:lastRowFirstColumn="0" w:lastRowLastColumn="0"/>
+            <w:tcW w:w="1458" w:type="dxa"/>
+          </w:tcPr>
+          <w:p>
+            <w:pPr>
+              <w:spacing w:after="0"/>
+            </w:pPr>
+            <w:r>
+              <w:t>0.5</w:t>
+            </w:r>
+          </w:p>
+        </w:tc>
+        <w:tc>
+          <w:tcPr>
+            <w:tcW w:w="1530" w:type="dxa"/>
+          </w:tcPr>
+          <w:p>
+            <w:pPr>
+              <w:spacing w:after="0"/>
+              <w:cnfStyle w:val="000000100000" w:firstRow="0" w:lastRow="0" w:firstColumn="0" w:lastColumn="0" w:oddVBand="0" w:evenVBand="0" w:oddHBand="1" w:evenHBand="0" w:firstRowFirstColumn="0" w:firstRowLastColumn="0" w:lastRowFirstColumn="0" w:lastRowLastColumn="0"/>
+            </w:pPr>
+            <w:r>
+              <w:t>June 13, 2017</w:t>
+            </w:r>
+          </w:p>
+        </w:tc>
+        <w:tc>
+          <w:tcPr>
+            <w:tcW w:w="6588" w:type="dxa"/>
+          </w:tcPr>
+          <w:p>
+            <w:pPr>
+              <w:pStyle w:val="ListParagraph"/>
+              <w:numPr>
+                <w:ilvl w:val="0"/>
+                <w:numId w:val="30"/>
+              </w:numPr>
+              <w:spacing w:after="0"/>
+              <w:ind w:left="280" w:hanging="280"/>
+              <w:cnfStyle w:val="000000100000" w:firstRow="0" w:lastRow="0" w:firstColumn="0" w:lastColumn="0" w:oddVBand="0" w:evenVBand="0" w:oddHBand="1" w:evenHBand="0" w:firstRowFirstColumn="0" w:firstRowLastColumn="0" w:lastRowFirstColumn="0" w:lastRowLastColumn="0"/>
+              <w:rPr>
+                <w:sz w:val="20"/>
+              </w:rPr>
+            </w:pPr>
+            <w:r>
+              <w:rPr>
+                <w:sz w:val="20"/>
+              </w:rPr>
+              <w:t>Added information about logging.</w:t>
+            </w:r>
+          </w:p>
+          <w:p>
+            <w:pPr>
+              <w:pStyle w:val="ListParagraph"/>
+              <w:numPr>
+                <w:ilvl w:val="0"/>
+                <w:numId w:val="30"/>
+              </w:numPr>
+              <w:spacing w:after="0"/>
+              <w:ind w:left="280" w:hanging="280"/>
+              <w:cnfStyle w:val="000000100000" w:firstRow="0" w:lastRow="0" w:firstColumn="0" w:lastColumn="0" w:oddVBand="0" w:evenVBand="0" w:oddHBand="1" w:evenHBand="0" w:firstRowFirstColumn="0" w:firstRowLastColumn="0" w:lastRowFirstColumn="0" w:lastRowLastColumn="0"/>
+              <w:rPr>
+                <w:sz w:val="20"/>
+              </w:rPr>
+            </w:pPr>
+            <w:r>
+              <w:rPr>
+                <w:sz w:val="20"/>
+              </w:rPr>
+              <w:t>Added description of the random redaction capability.</w:t>
+            </w:r>
+          </w:p>
+          <w:p>
+            <w:pPr>
+              <w:pStyle w:val="ListParagraph"/>
+              <w:numPr>
+                <w:ilvl w:val="0"/>
+                <w:numId w:val="30"/>
+              </w:numPr>
+              <w:spacing w:after="0"/>
+              <w:ind w:left="280" w:hanging="280"/>
+              <w:cnfStyle w:val="000000100000" w:firstRow="0" w:lastRow="0" w:firstColumn="0" w:lastColumn="0" w:oddVBand="0" w:evenVBand="0" w:oddHBand="1" w:evenHBand="0" w:firstRowFirstColumn="0" w:firstRowLastColumn="0" w:lastRowFirstColumn="0" w:lastRowLastColumn="0"/>
+              <w:rPr>
+                <w:sz w:val="20"/>
+              </w:rPr>
+            </w:pPr>
+            <w:r>
+              <w:rPr>
+                <w:sz w:val="20"/>
+              </w:rPr>
+              <w:t>Descriptions about running multiple instances added.</w:t>
+            </w:r>
+          </w:p>
+        </w:tc>
+      </w:tr>
     </w:tbl>
     <w:p>
       <w:pPr>
@@ -783,7 +869,7 @@
         <w:br w:type="page"/>
       </w:r>
     </w:p>
-    <w:bookmarkEnd w:id="1" w:displacedByCustomXml="next"/>
+    <w:bookmarkEnd w:id="0" w:displacedByCustomXml="next"/>
     <w:sdt>
       <w:sdtPr>
         <w:rPr>
@@ -2710,12 +2796,12 @@
       <w:pPr>
         <w:pStyle w:val="Heading1"/>
       </w:pPr>
-      <w:bookmarkStart w:id="3" w:name="_Toc481577802"/>
+      <w:bookmarkStart w:id="2" w:name="_Toc481577802"/>
       <w:r>
         <w:lastRenderedPageBreak/>
         <w:t>Table of Figures</w:t>
       </w:r>
-      <w:bookmarkEnd w:id="3"/>
+      <w:bookmarkEnd w:id="2"/>
     </w:p>
     <w:p>
       <w:pPr>
@@ -2890,12 +2976,12 @@
       <w:pPr>
         <w:pStyle w:val="Heading1"/>
       </w:pPr>
-      <w:bookmarkStart w:id="4" w:name="_Toc481577803"/>
+      <w:bookmarkStart w:id="3" w:name="_Toc481577803"/>
       <w:r>
         <w:lastRenderedPageBreak/>
         <w:t>The Operational Data Environment (ODE) Privacy Protection Module (PPM) Background</w:t>
       </w:r>
-      <w:bookmarkEnd w:id="4"/>
+      <w:bookmarkEnd w:id="3"/>
     </w:p>
     <w:p>
       <w:r>
@@ -2945,14 +3031,14 @@
       <w:pPr>
         <w:pStyle w:val="Heading1"/>
       </w:pPr>
-      <w:bookmarkStart w:id="5" w:name="_Toc481577804"/>
+      <w:bookmarkStart w:id="4" w:name="_Toc481577804"/>
       <w:r>
         <w:t xml:space="preserve">PPM </w:t>
       </w:r>
       <w:r>
         <w:t>Purpose</w:t>
       </w:r>
-      <w:bookmarkEnd w:id="5"/>
+      <w:bookmarkEnd w:id="4"/>
     </w:p>
     <w:p>
       <w:r>
@@ -3162,7 +3248,13 @@
         <w:t>In some pilot deployments, identifiers may remain static for analysis purposes. The PPM provides a means to redact identifiers from certain vehicles.</w:t>
       </w:r>
       <w:r>
-        <w:t xml:space="preserve"> In this way, the set of vehicles whose identifiers have been redacted are made indistinguishable from one another. The value used to replace the original identifier can be fixed or generated at random. </w:t>
+        <w:t xml:space="preserve"> In this way, the set of vehicles whose identifiers have been redacted are made indistinguishable from one another.</w:t>
+      </w:r>
+      <w:r>
+        <w:t xml:space="preserve"> For either all identifiers or specified identifiers, the PPM will replace the vehicle assigned identifier with a random value.</w:t>
+      </w:r>
+      <w:r>
+        <w:t xml:space="preserve"> </w:t>
       </w:r>
       <w:r>
         <w:rPr>
@@ -3175,11 +3267,11 @@
       <w:pPr>
         <w:pStyle w:val="Heading1"/>
       </w:pPr>
-      <w:bookmarkStart w:id="6" w:name="_Toc481577805"/>
+      <w:bookmarkStart w:id="5" w:name="_Toc481577805"/>
       <w:r>
         <w:t>PPM Limitations</w:t>
       </w:r>
-      <w:bookmarkEnd w:id="6"/>
+      <w:bookmarkEnd w:id="5"/>
     </w:p>
     <w:p>
       <w:r>
@@ -3222,11 +3314,27 @@
         <w:t xml:space="preserve"> There are alternative strategies that must be employed to handle cases where loitering locations can aid in learning the identity of the driver.</w:t>
       </w:r>
     </w:p>
-    <w:bookmarkStart w:id="7" w:name="_Toc481577806"/>
+    <w:p>
+      <w:r>
+        <w:t xml:space="preserve">The PPM and the Operational Data Environment (ODE) use a distributed data streaming architecture called Apache Kafka. The Kafka architectures is described in detail here: </w:t>
+      </w:r>
+      <w:hyperlink r:id="rId11" w:history="1">
+        <w:r>
+          <w:rPr>
+            <w:rStyle w:val="Hyperlink"/>
+          </w:rPr>
+          <w:t>https://kafka.apache.org/documentation</w:t>
+        </w:r>
+      </w:hyperlink>
+      <w:r>
+        <w:t>. To handle very large real-time data streams, a single abstract information stream, called a Kafka topic, can be divided into partitions. Together all partitions form the single stream of information; records are not duplicated across partitions. Currently, each PPM process handles information from a single partition. This could be modified in the future if required; however, multiple partitions can be handled by launching several PPM instances each having its own configuration file.</w:t>
+      </w:r>
+    </w:p>
     <w:p>
       <w:pPr>
         <w:pStyle w:val="Heading1"/>
       </w:pPr>
+      <w:bookmarkStart w:id="6" w:name="_Toc481577806"/>
       <w:r>
         <w:rPr>
           <w:noProof/>
@@ -3268,7 +3376,7 @@
                           </pic:cNvPicPr>
                         </pic:nvPicPr>
                         <pic:blipFill>
-                          <a:blip r:embed="rId11" cstate="print">
+                          <a:blip r:embed="rId12" cstate="print">
                             <a:extLst>
                               <a:ext uri="{28A0092B-C50C-407E-A947-70E740481C1C}">
                                 <a14:useLocalDpi xmlns:a14="http://schemas.microsoft.com/office/drawing/2010/main" val="0"/>
@@ -3319,7 +3427,7 @@
                                   <w:noProof/>
                                 </w:rPr>
                               </w:pPr>
-                              <w:bookmarkStart w:id="8" w:name="_Toc481577723"/>
+                              <w:bookmarkStart w:id="7" w:name="_Toc481577723"/>
                               <w:r>
                                 <w:rPr>
                                   <w:i/>
@@ -3363,7 +3471,7 @@
                                 </w:rPr>
                                 <w:t>: Interface between ODE and De-Identification</w:t>
                               </w:r>
-                              <w:bookmarkEnd w:id="8"/>
+                              <w:bookmarkEnd w:id="7"/>
                             </w:p>
                           </w:txbxContent>
                         </wps:txbx>
@@ -3409,7 +3517,7 @@
                   <o:lock v:ext="edit" aspectratio="t"/>
                 </v:shapetype>
                 <v:shape id="Picture 1" o:spid="_x0000_s1027" type="#_x0000_t75" style="position:absolute;left:700817;width:2544445;height:2376170;visibility:visible;mso-wrap-style:square" o:gfxdata="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">
-                  <v:imagedata r:id="rId12" o:title=""/>
+                  <v:imagedata r:id="rId13" o:title=""/>
                   <v:path arrowok="t"/>
                 </v:shape>
                 <v:shapetype id="_x0000_t202" coordsize="21600,21600" o:spt="202" path="m0,0l0,21600,21600,21600,21600,0xe">
@@ -3428,7 +3536,7 @@
                             <w:noProof/>
                           </w:rPr>
                         </w:pPr>
-                        <w:bookmarkStart w:id="9" w:name="_Toc481577723"/>
+                        <w:bookmarkStart w:id="8" w:name="_Toc481577723"/>
                         <w:r>
                           <w:rPr>
                             <w:i/>
@@ -3472,7 +3580,7 @@
                           </w:rPr>
                           <w:t>: Interface between ODE and De-Identification</w:t>
                         </w:r>
-                        <w:bookmarkEnd w:id="9"/>
+                        <w:bookmarkEnd w:id="8"/>
                       </w:p>
                     </w:txbxContent>
                   </v:textbox>
@@ -3486,7 +3594,7 @@
       <w:r>
         <w:t>Architecture and Interaction with the ODE</w:t>
       </w:r>
-      <w:bookmarkEnd w:id="7"/>
+      <w:bookmarkEnd w:id="6"/>
     </w:p>
     <w:p>
       <w:r>
@@ -3573,7 +3681,7 @@
       <w:r>
         <w:t xml:space="preserve"> is available at: </w:t>
       </w:r>
-      <w:hyperlink r:id="rId13" w:history="1">
+      <w:hyperlink r:id="rId14" w:history="1">
         <w:r>
           <w:rPr>
             <w:rStyle w:val="Hyperlink"/>
@@ -3586,7 +3694,7 @@
       <w:r>
         <w:t xml:space="preserve">PPM code and its test environment is maintained as a Git repository. The Git source code version control system and available clients is described and can be obtained at the following website: </w:t>
       </w:r>
-      <w:hyperlink r:id="rId14" w:history="1">
+      <w:hyperlink r:id="rId15" w:history="1">
         <w:r>
           <w:rPr>
             <w:rStyle w:val="Hyperlink"/>
@@ -3618,7 +3726,7 @@
       <w:r>
         <w:t xml:space="preserve">The privacy module code is documented using </w:t>
       </w:r>
-      <w:hyperlink r:id="rId15" w:history="1">
+      <w:hyperlink r:id="rId16" w:history="1">
         <w:r>
           <w:rPr>
             <w:rStyle w:val="Hyperlink"/>
@@ -3629,7 +3737,7 @@
       <w:r>
         <w:t xml:space="preserve"> and attempts to follow </w:t>
       </w:r>
-      <w:hyperlink r:id="rId16" w:history="1">
+      <w:hyperlink r:id="rId17" w:history="1">
         <w:r>
           <w:rPr>
             <w:rStyle w:val="Hyperlink"/>
@@ -3688,7 +3796,7 @@
       <w:r>
         <w:t>Librdkafka (</w:t>
       </w:r>
-      <w:hyperlink r:id="rId17" w:history="1">
+      <w:hyperlink r:id="rId18" w:history="1">
         <w:r>
           <w:rPr>
             <w:rStyle w:val="Hyperlink"/>
@@ -3720,7 +3828,7 @@
       <w:r>
         <w:t xml:space="preserve"> (</w:t>
       </w:r>
-      <w:hyperlink r:id="rId18" w:history="1">
+      <w:hyperlink r:id="rId19" w:history="1">
         <w:r>
           <w:rPr>
             <w:rStyle w:val="Hyperlink"/>
@@ -3767,7 +3875,7 @@
       <w:r>
         <w:t xml:space="preserve">In this manual, very basic instructions are provided to build, run, and test the PPM. This manual explains PPM configuration parameters and operations. We highly recommend using the more comprehensive build, run, and test instructions provided on the </w:t>
       </w:r>
-      <w:hyperlink r:id="rId19" w:history="1">
+      <w:hyperlink r:id="rId20" w:history="1">
         <w:r>
           <w:rPr>
             <w:rStyle w:val="Hyperlink"/>
@@ -3805,7 +3913,7 @@
       <w:r>
         <w:t xml:space="preserve">Also, the PPM is built using </w:t>
       </w:r>
-      <w:hyperlink r:id="rId20" w:history="1">
+      <w:hyperlink r:id="rId21" w:history="1">
         <w:r>
           <w:rPr>
             <w:rStyle w:val="Hyperlink"/>
@@ -3935,7 +4043,7 @@
       <w:r>
         <w:t xml:space="preserve">. It communicates using Kafka. As such, it is challenging to run and test as a stand-alone application. On the </w:t>
       </w:r>
-      <w:hyperlink r:id="rId21" w:history="1">
+      <w:hyperlink r:id="rId22" w:history="1">
         <w:r>
           <w:rPr>
             <w:rStyle w:val="Hyperlink"/>
@@ -3960,6 +4068,107 @@
       <w:bookmarkStart w:id="17" w:name="_Toc481577815"/>
       <w:r>
         <w:lastRenderedPageBreak/>
+        <w:t>PPM Logging</w:t>
+      </w:r>
+    </w:p>
+    <w:p>
+      <w:r>
+        <w:t xml:space="preserve">PPM operations are logged to two files: an information log and an error log.  The files are rotating log files, i.e., a set number of log files </w:t>
+      </w:r>
+      <w:r>
+        <w:t xml:space="preserve">are </w:t>
+      </w:r>
+      <w:r>
+        <w:t xml:space="preserve">used to record the PPM's </w:t>
+      </w:r>
+      <w:r>
+        <w:t>runtime operations</w:t>
+      </w:r>
+      <w:r>
+        <w:t xml:space="preserve">. By default, these files are located in a </w:t>
+      </w:r>
+      <w:r>
+        <w:rPr>
+          <w:rFonts w:ascii="Courier" w:hAnsi="Courier"/>
+          <w:b/>
+          <w:sz w:val="20"/>
+        </w:rPr>
+        <w:t>logs</w:t>
+      </w:r>
+      <w:r>
+        <w:t xml:space="preserve"> directory</w:t>
+      </w:r>
+      <w:r>
+        <w:t xml:space="preserve"> rooted where the PPM is launched. The files are named </w:t>
+      </w:r>
+      <w:r>
+        <w:rPr>
+          <w:rFonts w:ascii="Courier" w:hAnsi="Courier"/>
+          <w:b/>
+          <w:sz w:val="20"/>
+        </w:rPr>
+        <w:t>log.info</w:t>
+      </w:r>
+      <w:r>
+        <w:t xml:space="preserve"> and </w:t>
+      </w:r>
+      <w:r>
+        <w:rPr>
+          <w:rFonts w:ascii="Courier" w:hAnsi="Courier"/>
+          <w:b/>
+          <w:sz w:val="20"/>
+        </w:rPr>
+        <w:t>log.error</w:t>
+      </w:r>
+      <w:r>
+        <w:t>. The maximum size of a log.info files is 5MB and 5 files are rota</w:t>
+      </w:r>
+      <w:r>
+        <w:t xml:space="preserve">ted. The maximum size of a </w:t>
+      </w:r>
+      <w:r>
+        <w:t xml:space="preserve">log.error file is 2MB and 2 files are rotated. Logging configuration is controlled through the command line, not </w:t>
+      </w:r>
+      <w:r>
+        <w:t>through the configuration file. The command line options are described in detail on the PPM’s GitHub page.</w:t>
+      </w:r>
+    </w:p>
+    <w:p>
+      <w:r>
+        <w:t>All log entries are timestamped with the date in YYMMDD format and the time in hh:mm:ss.ssssss format. Log messages have levels or importance assigned. By using the command line options, the user can determine which messages should be logged.</w:t>
+      </w:r>
+    </w:p>
+    <w:p>
+      <w:pPr>
+        <w:pStyle w:val="Heading3"/>
+      </w:pPr>
+      <w:r>
+        <w:t>Information Log</w:t>
+      </w:r>
+    </w:p>
+    <w:p>
+      <w:r>
+        <w:t>Information log messages can be used to trace, or track, PPM operations. When the module starts up it will log the configuration it will use. For each BSM it consumes, the PPM will log whether it passes that BSM along to the output stream and what actions caused it to suppress or redact the BSM. More information is provided in the PPM documentation on the GitHub page.</w:t>
+      </w:r>
+    </w:p>
+    <w:p>
+      <w:pPr>
+        <w:pStyle w:val="Heading3"/>
+      </w:pPr>
+      <w:r>
+        <w:t>Error Log</w:t>
+      </w:r>
+    </w:p>
+    <w:p>
+      <w:r>
+        <w:t>Ideally, the error log should be empty. If a serious error occurs, it will be written to the error log. The error may not cause the PPM to shutdown. Error messages either require configuration changes or updates to the code.</w:t>
+      </w:r>
+    </w:p>
+    <w:p>
+      <w:pPr>
+        <w:pStyle w:val="Heading2"/>
+      </w:pPr>
+      <w:r>
         <w:t>Configuring the PPM</w:t>
       </w:r>
       <w:bookmarkEnd w:id="17"/>
@@ -3999,7 +4208,7 @@
       <w:r>
         <w:t xml:space="preserve"> operations. The Kafka-specific parameters that pertain to the PPM are discussed here; more </w:t>
       </w:r>
-      <w:hyperlink r:id="rId22" w:anchor="configuration" w:history="1">
+      <w:hyperlink r:id="rId23" w:anchor="configuration" w:history="1">
         <w:r>
           <w:rPr>
             <w:rStyle w:val="Hyperlink"/>
@@ -4010,7 +4219,7 @@
       <w:r>
         <w:t xml:space="preserve"> can be found in the </w:t>
       </w:r>
-      <w:hyperlink r:id="rId23" w:history="1">
+      <w:hyperlink r:id="rId24" w:history="1">
         <w:r>
           <w:rPr>
             <w:rStyle w:val="Hyperlink"/>
@@ -4140,7 +4349,7 @@
               <w:pStyle w:val="Code"/>
             </w:pPr>
             <w:r>
-              <w:t>privacy.redaction.id.value=FFFFFFFF</w:t>
+              <w:t>privacy.redaction.id.inclusions=ON</w:t>
             </w:r>
           </w:p>
           <w:p>
@@ -4148,14 +4357,6 @@
               <w:pStyle w:val="Code"/>
             </w:pPr>
             <w:r>
-              <w:t>privacy.redaction.id.inclusions=ON</w:t>
-            </w:r>
-          </w:p>
-          <w:p>
-            <w:pPr>
-              <w:pStyle w:val="Code"/>
-            </w:pPr>
-            <w:r>
               <w:t>privacy.redaction.id.included=BEA10000,BEA10001</w:t>
             </w:r>
           </w:p>
@@ -4216,6 +4417,7 @@
           <w:rFonts w:ascii="Courier" w:hAnsi="Courier"/>
           <w:b/>
         </w:rPr>
+        <w:lastRenderedPageBreak/>
         <w:t>privacy.topic.consumer</w:t>
       </w:r>
       <w:r>
@@ -4406,7 +4608,6 @@
           <w:rFonts w:ascii="Courier" w:hAnsi="Courier"/>
           <w:b/>
         </w:rPr>
-        <w:lastRenderedPageBreak/>
         <w:t>privacy.filter.velocity.max</w:t>
       </w:r>
       <w:r>
@@ -4425,7 +4626,13 @@
     </w:p>
     <w:p>
       <w:r>
-        <w:t>BSM have a temporary ID field. A practitioner can use temporary ID redaction parameters to control which IDs are redacted.</w:t>
+        <w:t>BSM</w:t>
+      </w:r>
+      <w:r>
+        <w:t>s</w:t>
+      </w:r>
+      <w:r>
+        <w:t xml:space="preserve"> have a temporary ID field. A practitioner can use temporary ID redaction parameters to control which IDs are redacted.</w:t>
       </w:r>
       <w:r>
         <w:t xml:space="preserve"> A user can choose not to redact identifiers, redact all identifiers, or redact specific identifiers. To achieve this</w:t>
@@ -4520,16 +4727,13 @@
           <w:rFonts w:ascii="Courier" w:hAnsi="Courier"/>
           <w:b/>
         </w:rPr>
-        <w:t>privacy.redaction.id.value</w:t>
-      </w:r>
-      <w:r>
-        <w:t xml:space="preserve">: If redaction is enabled, this value will replace the current </w:t>
-      </w:r>
-      <w:r>
-        <w:t>id value</w:t>
-      </w:r>
-      <w:r>
-        <w:t xml:space="preserve"> in the raw BSM.</w:t>
+        <w:t>privacy.redaction.id.inclusions</w:t>
+      </w:r>
+      <w:r>
+        <w:t xml:space="preserve">: If redaction is enabled, this parameter enables or disables </w:t>
+      </w:r>
+      <w:r>
+        <w:t>selective id redaction.</w:t>
       </w:r>
     </w:p>
     <w:p>
@@ -4542,52 +4746,46 @@
         <w:ind w:left="720"/>
       </w:pPr>
       <w:r>
-        <w:t xml:space="preserve">According to the J2735, this value is 4 hexidecimal-encoded bytes. The configured value should </w:t>
-      </w:r>
-      <w:r>
-        <w:rPr>
-          <w:b/>
-        </w:rPr>
-        <w:t>NOT</w:t>
-      </w:r>
-      <w:r>
-        <w:t xml:space="preserve"> be enclosed</w:t>
-      </w:r>
-      <w:r>
-        <w:t xml:space="preserve"> in quotes or be preceded by </w:t>
-      </w:r>
-      <w:r>
         <w:rPr>
           <w:rFonts w:ascii="Courier" w:hAnsi="Courier"/>
         </w:rPr>
-        <w:t>0x</w:t>
-      </w:r>
-      <w:r>
-        <w:t xml:space="preserve">, e.g., </w:t>
+        <w:t>ON</w:t>
+      </w:r>
+      <w:r>
+        <w:t xml:space="preserve"> :</w:t>
+      </w:r>
+      <w:r>
+        <w:t xml:space="preserve"> The PPM will use </w:t>
+      </w:r>
+      <w:r>
+        <w:t xml:space="preserve">a redaction inclusion set. </w:t>
+      </w:r>
+      <w:r>
+        <w:t xml:space="preserve">If a BSM is received having an id in this list, that id will be replaced with </w:t>
+      </w:r>
+      <w:r>
+        <w:t>an identifier selected at random.</w:t>
+      </w:r>
+      <w:r>
+        <w:t xml:space="preserve"> </w:t>
+      </w:r>
+      <w:r>
+        <w:t xml:space="preserve">The values in </w:t>
+      </w:r>
+      <w:r>
+        <w:t xml:space="preserve">this </w:t>
+      </w:r>
+      <w:r>
+        <w:t xml:space="preserve">set are defined in the </w:t>
       </w:r>
       <w:r>
         <w:rPr>
           <w:rFonts w:ascii="Courier" w:hAnsi="Courier"/>
         </w:rPr>
-        <w:t>AAAAAAAA</w:t>
-      </w:r>
-    </w:p>
-    <w:p>
-      <w:pPr>
-        <w:pStyle w:val="ListBullet"/>
-      </w:pPr>
-      <w:r>
-        <w:rPr>
-          <w:rFonts w:ascii="Courier" w:hAnsi="Courier"/>
-          <w:b/>
-        </w:rPr>
-        <w:t>privacy.redaction.id.inclusions</w:t>
-      </w:r>
-      <w:r>
-        <w:t xml:space="preserve">: If redaction is enabled, this parameter enables or disables </w:t>
-      </w:r>
-      <w:r>
-        <w:t>selective id redaction.</w:t>
+        <w:t>privacy.redaction.id.included</w:t>
+      </w:r>
+      <w:r>
+        <w:t xml:space="preserve"> configuration parameter.</w:t>
       </w:r>
     </w:p>
     <w:p>
@@ -4600,49 +4798,50 @@
         <w:ind w:left="720"/>
       </w:pPr>
       <w:r>
+        <w:lastRenderedPageBreak/>
+        <w:t xml:space="preserve">Any other value : </w:t>
+      </w:r>
+      <w:r>
+        <w:rPr>
+          <w:b/>
+        </w:rPr>
+        <w:t>The PPM will redact the identifiers in all received BSMs</w:t>
+      </w:r>
+      <w:r>
+        <w:t>. In essence, the inclusion set defaults to the set of all possible 4 byte values.</w:t>
+      </w:r>
+    </w:p>
+    <w:p>
+      <w:pPr>
+        <w:pStyle w:val="ListBullet"/>
+      </w:pPr>
+      <w:r>
         <w:rPr>
           <w:rFonts w:ascii="Courier" w:hAnsi="Courier"/>
-        </w:rPr>
-        <w:t>ON</w:t>
-      </w:r>
-      <w:r>
-        <w:t xml:space="preserve"> :</w:t>
-      </w:r>
-      <w:r>
-        <w:t xml:space="preserve"> The PPM will use </w:t>
-      </w:r>
-      <w:r>
-        <w:t xml:space="preserve">a redaction inclusion set. </w:t>
-      </w:r>
-      <w:r>
-        <w:t xml:space="preserve">If a BSM is received having an id in this list, that id will be replaced with the </w:t>
-      </w:r>
-      <w:r>
-        <w:rPr>
-          <w:rFonts w:ascii="Courier" w:hAnsi="Courier"/>
-        </w:rPr>
-        <w:t>privacy.redaction.id.value</w:t>
-      </w:r>
-      <w:r>
-        <w:t xml:space="preserve">. </w:t>
-      </w:r>
-      <w:r>
-        <w:t xml:space="preserve">The values in </w:t>
-      </w:r>
-      <w:r>
-        <w:t xml:space="preserve">this </w:t>
-      </w:r>
-      <w:r>
-        <w:t xml:space="preserve">set are defined in the </w:t>
-      </w:r>
-      <w:r>
-        <w:rPr>
-          <w:rFonts w:ascii="Courier" w:hAnsi="Courier"/>
+          <w:b/>
         </w:rPr>
         <w:t>privacy.redaction.id.included</w:t>
       </w:r>
       <w:r>
-        <w:t xml:space="preserve"> configuration parameter.</w:t>
+        <w:t xml:space="preserve">: If redaction and redaction inclusions are enabled, </w:t>
+      </w:r>
+      <w:r>
+        <w:t xml:space="preserve">this comma separated list specifies </w:t>
+      </w:r>
+      <w:r>
+        <w:t xml:space="preserve">the BSM identifiers </w:t>
+      </w:r>
+      <w:r>
+        <w:t>that will be redacted.</w:t>
+      </w:r>
+      <w:r>
+        <w:t xml:space="preserve"> BSMs having identifiers that are not in this set will</w:t>
+      </w:r>
+      <w:r>
+        <w:t xml:space="preserve"> not be modified</w:t>
+      </w:r>
+      <w:r>
+        <w:t>.</w:t>
       </w:r>
     </w:p>
     <w:p>
@@ -4655,46 +4854,13 @@
         <w:ind w:left="720"/>
       </w:pPr>
       <w:r>
-        <w:t xml:space="preserve">Any other value : </w:t>
-      </w:r>
-      <w:r>
-        <w:rPr>
-          <w:b/>
-        </w:rPr>
-        <w:t>The PPM will redact the identifiers in all received BSMs</w:t>
-      </w:r>
-      <w:r>
-        <w:t>. In essence, the inclusion set defaults to the set of all possible 4 byte values.</w:t>
-      </w:r>
-    </w:p>
-    <w:p>
-      <w:pPr>
-        <w:pStyle w:val="ListBullet"/>
-      </w:pPr>
+        <w:t xml:space="preserve">Specify these ids as 4 hexadecimal-encoded byte values without quotes or prefixed with </w:t>
+      </w:r>
       <w:r>
         <w:rPr>
           <w:rFonts w:ascii="Courier" w:hAnsi="Courier"/>
-          <w:b/>
         </w:rPr>
-        <w:t>privacy.redaction.id.included</w:t>
-      </w:r>
-      <w:r>
-        <w:t xml:space="preserve">: If redaction and redaction inclusions are enabled, </w:t>
-      </w:r>
-      <w:r>
-        <w:t xml:space="preserve">this comma separated list specifies </w:t>
-      </w:r>
-      <w:r>
-        <w:t xml:space="preserve">the BSM identifiers </w:t>
-      </w:r>
-      <w:r>
-        <w:t>that will be redacted.</w:t>
-      </w:r>
-      <w:r>
-        <w:t xml:space="preserve"> BSMs having identifiers that are not in this set will</w:t>
-      </w:r>
-      <w:r>
-        <w:t xml:space="preserve"> not be modified</w:t>
+        <w:t>0x</w:t>
       </w:r>
       <w:r>
         <w:t>.</w:t>
@@ -4710,16 +4876,64 @@
         <w:ind w:left="720"/>
       </w:pPr>
       <w:r>
-        <w:t xml:space="preserve">Specify these ids as 4 hexadecimal-encoded byte values without quotes or prefixed with </w:t>
-      </w:r>
+        <w:t>Multiple identifiers can be specified by separated individual identifiers with a comma</w:t>
+      </w:r>
+      <w:r>
+        <w:t>.</w:t>
+      </w:r>
+    </w:p>
+    <w:p>
+      <w:pPr>
+        <w:pStyle w:val="Heading3"/>
+      </w:pPr>
+      <w:bookmarkStart w:id="22" w:name="_Toc481577820"/>
+      <w:r>
+        <w:t>Geofencing Parameters</w:t>
+      </w:r>
+      <w:bookmarkEnd w:id="22"/>
+    </w:p>
+    <w:p>
+      <w:r>
+        <w:t xml:space="preserve">The geofence </w:t>
+      </w:r>
+      <w:r>
+        <w:t xml:space="preserve">parameters allow the user to turn geofencing on or off, specify a mapfile </w:t>
+      </w:r>
+      <w:r>
+        <w:t xml:space="preserve">used </w:t>
+      </w:r>
+      <w:r>
+        <w:t xml:space="preserve">to define the geofence, and further refine the geofence using a bounding box. </w:t>
+      </w:r>
+      <w:r>
+        <w:rPr>
+          <w:b/>
+        </w:rPr>
+        <w:t>The geofence is not a simple rectangle or circle</w:t>
+      </w:r>
+      <w:r>
+        <w:t>. It is a complex</w:t>
+      </w:r>
+      <w:r>
+        <w:t xml:space="preserve"> shape determined by many individual road segments that define where vehicles of interest will be traveling.</w:t>
+      </w:r>
+      <w:r>
+        <w:t xml:space="preserve"> BSMs transmitted by vehicles that are not on these road segments are suppressed.</w:t>
+      </w:r>
+    </w:p>
+    <w:p>
+      <w:pPr>
+        <w:pStyle w:val="ListBullet"/>
+      </w:pPr>
       <w:r>
         <w:rPr>
           <w:rFonts w:ascii="Courier" w:hAnsi="Courier"/>
+          <w:b/>
         </w:rPr>
-        <w:t>0x</w:t>
-      </w:r>
-      <w:r>
-        <w:t>.</w:t>
+        <w:t>privacy.filter.geofence</w:t>
+      </w:r>
+      <w:r>
+        <w:t xml:space="preserve"> : enables or disables geofence-based filtering.</w:t>
       </w:r>
     </w:p>
     <w:p>
@@ -4729,67 +4943,15 @@
           <w:ilvl w:val="1"/>
           <w:numId w:val="5"/>
         </w:numPr>
-        <w:ind w:left="720"/>
-      </w:pPr>
-      <w:r>
-        <w:t>Multiple identifiers can be specified by separated individual identifiers with a comma</w:t>
-      </w:r>
-      <w:r>
-        <w:t>.</w:t>
-      </w:r>
-    </w:p>
-    <w:p>
-      <w:pPr>
-        <w:pStyle w:val="Heading3"/>
-      </w:pPr>
-      <w:bookmarkStart w:id="22" w:name="_Toc481577820"/>
-      <w:r>
-        <w:t>Geofencing Parameters</w:t>
-      </w:r>
-      <w:bookmarkEnd w:id="22"/>
-    </w:p>
-    <w:p>
-      <w:r>
-        <w:t xml:space="preserve">The geofence </w:t>
-      </w:r>
-      <w:r>
-        <w:t xml:space="preserve">parameters allow the user to turn geofencing on or off, specify a mapfile </w:t>
-      </w:r>
-      <w:r>
-        <w:t xml:space="preserve">used </w:t>
-      </w:r>
-      <w:r>
-        <w:t xml:space="preserve">to define the geofence, and further refine the geofence using a bounding box. </w:t>
-      </w:r>
-      <w:r>
-        <w:rPr>
-          <w:b/>
-        </w:rPr>
-        <w:t>The geofence is not a simple rectangle or circle</w:t>
-      </w:r>
-      <w:r>
-        <w:t>. It is a complex</w:t>
-      </w:r>
-      <w:r>
-        <w:t xml:space="preserve"> shape determined by many individual road segments that define where vehicles of interest will be traveling.</w:t>
-      </w:r>
-      <w:r>
-        <w:t xml:space="preserve"> BSMs transmitted by vehicles that are not on these road segments are suppressed.</w:t>
-      </w:r>
-    </w:p>
-    <w:p>
-      <w:pPr>
-        <w:pStyle w:val="ListBullet"/>
       </w:pPr>
       <w:r>
         <w:rPr>
           <w:rFonts w:ascii="Courier" w:hAnsi="Courier"/>
-          <w:b/>
         </w:rPr>
-        <w:t>privacy.filter.geofence</w:t>
-      </w:r>
-      <w:r>
-        <w:t xml:space="preserve"> : enables or disables geofence-based filtering.</w:t>
+        <w:t>ON</w:t>
+      </w:r>
+      <w:r>
+        <w:t xml:space="preserve"> : enables the geofence.</w:t>
       </w:r>
     </w:p>
     <w:p>
@@ -4801,24 +4963,6 @@
         </w:numPr>
       </w:pPr>
       <w:r>
-        <w:rPr>
-          <w:rFonts w:ascii="Courier" w:hAnsi="Courier"/>
-        </w:rPr>
-        <w:t>ON</w:t>
-      </w:r>
-      <w:r>
-        <w:t xml:space="preserve"> : enables the geofence.</w:t>
-      </w:r>
-    </w:p>
-    <w:p>
-      <w:pPr>
-        <w:pStyle w:val="ListBullet"/>
-        <w:numPr>
-          <w:ilvl w:val="1"/>
-          <w:numId w:val="5"/>
-        </w:numPr>
-      </w:pPr>
-      <w:r>
         <w:t>Any other value : disables geofence filtering.</w:t>
       </w:r>
     </w:p>
@@ -4831,7 +4975,6 @@
           <w:rFonts w:ascii="Courier" w:hAnsi="Courier"/>
           <w:b/>
         </w:rPr>
-        <w:lastRenderedPageBreak/>
         <w:t>privacy.filter.geofence.mapfile</w:t>
       </w:r>
       <w:r>
@@ -4872,7 +5015,7 @@
                     </pic:cNvPicPr>
                   </pic:nvPicPr>
                   <pic:blipFill>
-                    <a:blip r:embed="rId24">
+                    <a:blip r:embed="rId25">
                       <a:extLst>
                         <a:ext uri="{28A0092B-C50C-407E-A947-70E740481C1C}">
                           <a14:useLocalDpi xmlns:a14="http://schemas.microsoft.com/office/drawing/2010/main" val="0"/>
@@ -4930,7 +5073,11 @@
     </w:p>
     <w:p>
       <w:r>
-        <w:t>The geofence is stored in a geographically-defined data structured called a quadtree. The following bounding box coordinates define the quadtree's region. The data that is stored in the quadtree is limited to those segments provided in a mapfile that are contained or intersect the bounding box region. As an example of this relationship, the coordinates specified below could bound the entire state of Wyoming; however, only the segments for the I-80 corridor would be stored within a quadtree covering Wyoming since the map file is restricted to those segments. One the other hand, the coordinates below could specify a smaller section of I-80. Then, only that subset of segments in the map file would be inserted into the quadtree and used for geofencing; the others would be ignored.</w:t>
+        <w:t xml:space="preserve">The geofence is stored in a geographically-defined data structured called a quadtree. The following bounding box coordinates define the quadtree's region. The data that is stored in the quadtree is limited to those segments provided in a mapfile that are contained or intersect the bounding box region. As an example of this relationship, the coordinates specified below could bound the entire state of Wyoming; however, only the segments for the I-80 corridor would be stored within a quadtree covering Wyoming since the map file is restricted to those segments. One the other hand, the coordinates below could specify </w:t>
+      </w:r>
+      <w:r>
+        <w:lastRenderedPageBreak/>
+        <w:t>a smaller section of I-80. Then, only that subset of segments in the map file would be inserted into the quadtree and used for geofencing; the others would be ignored.</w:t>
       </w:r>
     </w:p>
     <w:p>
@@ -5037,7 +5184,6 @@
     </w:p>
     <w:p>
       <w:r>
-        <w:lastRenderedPageBreak/>
         <w:t xml:space="preserve">The following is a small portion of the </w:t>
       </w:r>
       <w:r>
@@ -5353,6 +5499,7 @@
       </w:pPr>
       <w:bookmarkStart w:id="24" w:name="_Toc481577822"/>
       <w:r>
+        <w:lastRenderedPageBreak/>
         <w:t xml:space="preserve">Additional </w:t>
       </w:r>
       <w:r>
@@ -5510,12 +5657,6 @@
     </w:p>
     <w:p>
       <w:pPr>
-        <w:keepNext/>
-        <w:jc w:val="center"/>
-      </w:pPr>
-    </w:p>
-    <w:p>
-      <w:pPr>
         <w:pStyle w:val="Heading2"/>
       </w:pPr>
       <w:bookmarkStart w:id="25" w:name="_Toc481577823"/>
@@ -5539,10 +5680,25 @@
         </w:numPr>
       </w:pPr>
       <w:r>
-        <w:t xml:space="preserve">The PPM subscribes to an </w:t>
-      </w:r>
-      <w:r>
-        <w:t xml:space="preserve">ODE topic </w:t>
+        <w:t xml:space="preserve">Each </w:t>
+      </w:r>
+      <w:r>
+        <w:t>PPM</w:t>
+      </w:r>
+      <w:r>
+        <w:t xml:space="preserve"> process subscribes to a single</w:t>
+      </w:r>
+      <w:r>
+        <w:t xml:space="preserve"> </w:t>
+      </w:r>
+      <w:r>
+        <w:t>ODE topic</w:t>
+      </w:r>
+      <w:r>
+        <w:t xml:space="preserve"> and topic partition</w:t>
+      </w:r>
+      <w:r>
+        <w:t xml:space="preserve"> </w:t>
       </w:r>
       <w:r>
         <w:t xml:space="preserve">to obtain input </w:t>
@@ -5551,7 +5707,13 @@
         <w:t xml:space="preserve">(e.g., a Raw BSM stream). </w:t>
       </w:r>
       <w:r>
-        <w:t xml:space="preserve">The PPM produces BSMs to another topic. </w:t>
+        <w:t>The PPM produces BSMs to another topic</w:t>
+      </w:r>
+      <w:r>
+        <w:t xml:space="preserve"> having a single partition</w:t>
+      </w:r>
+      <w:r>
+        <w:t xml:space="preserve">. </w:t>
       </w:r>
       <w:r>
         <w:t>The output topic will have the same format as the input records</w:t>
@@ -5569,7 +5731,13 @@
       </w:pPr>
       <w:bookmarkStart w:id="26" w:name="_Toc481577824"/>
       <w:r>
-        <w:t>Important Privacy Considerations</w:t>
+        <w:t>Important Privacy</w:t>
+      </w:r>
+      <w:r>
+        <w:t xml:space="preserve"> and Security</w:t>
+      </w:r>
+      <w:r>
+        <w:t xml:space="preserve"> Considerations</w:t>
       </w:r>
       <w:r>
         <w:t xml:space="preserve"> and Limitations</w:t>
@@ -5667,7 +5835,35 @@
         <w:pStyle w:val="BulletedList"/>
       </w:pPr>
       <w:r>
-        <w:t>As previously discussed, the ODE will produce topics that are “sanitized” and others that do not provide any privacy protection. Security controls (authentication) will be needed to ensure arbitrary subscribers cannot gain access to “unsanitized” topics.</w:t>
+        <w:t xml:space="preserve">As previously discussed, the ODE will produce topics that are “sanitized” and others that </w:t>
+      </w:r>
+      <w:r>
+        <w:t>are not “sanitized.”</w:t>
+      </w:r>
+      <w:r>
+        <w:t xml:space="preserve"> Security controls (authentication) will be needed to ensure arbitrary subscribers cannot gain access to “unsanitized” topics.</w:t>
+      </w:r>
+    </w:p>
+    <w:p>
+      <w:pPr>
+        <w:pStyle w:val="BulletedList"/>
+      </w:pPr>
+      <w:r>
+        <w:t>The “raw” BSMs are being provided to the PPM without signatures or encryption. It is assumed the data environment is limited access since this stream may contain privacy sensitive information.</w:t>
+      </w:r>
+    </w:p>
+    <w:p>
+      <w:pPr>
+        <w:pStyle w:val="BulletedList"/>
+      </w:pPr>
+      <w:r>
+        <w:lastRenderedPageBreak/>
+        <w:t>The “filtered” BSMs output by the PPM are not signed or encrypted. Since these BSMs have been processed for privacy sensitive information, they are safer than the input stream. Currently, there is not support for data integrity (e.g., digitial signatures) on these messages; therefore, anyone could take this information and alter it. This risk is no different from using any open data source that is not signed</w:t>
+      </w:r>
+      <w:bookmarkStart w:id="27" w:name="_GoBack"/>
+      <w:bookmarkEnd w:id="27"/>
+      <w:r>
+        <w:t>.</w:t>
       </w:r>
     </w:p>
     <w:p>
@@ -5712,7 +5908,7 @@
       <w:pPr>
         <w:pStyle w:val="Heading1"/>
       </w:pPr>
-      <w:bookmarkStart w:id="27" w:name="_Toc481577825"/>
+      <w:bookmarkStart w:id="28" w:name="_Toc481577825"/>
       <w:r>
         <w:lastRenderedPageBreak/>
         <w:t xml:space="preserve">Appendix </w:t>
@@ -5723,7 +5919,7 @@
       <w:r>
         <w:t>: Glossary of Terms / Acronyms</w:t>
       </w:r>
-      <w:bookmarkEnd w:id="27"/>
+      <w:bookmarkEnd w:id="28"/>
     </w:p>
     <w:tbl>
       <w:tblPr>
@@ -6205,7 +6401,7 @@
       </w:pPr>
     </w:p>
     <w:sectPr>
-      <w:footerReference w:type="default" r:id="rId25"/>
+      <w:footerReference w:type="default" r:id="rId26"/>
       <w:pgSz w:w="12240" w:h="15840"/>
       <w:pgMar w:top="1440" w:right="1440" w:bottom="1440" w:left="1440" w:header="720" w:footer="720" w:gutter="0"/>
       <w:cols w:space="720"/>
@@ -6274,7 +6470,7 @@
         <w:rStyle w:val="PageNumber"/>
         <w:noProof/>
       </w:rPr>
-      <w:t>3</w:t>
+      <w:t>12</w:t>
     </w:r>
     <w:r>
       <w:rPr>
@@ -12136,7 +12332,7 @@
 </file>
 
 <file path=customXml/itemProps2.xml><?xml version="1.0" encoding="utf-8"?>
-<ds:datastoreItem xmlns:ds="http://schemas.openxmlformats.org/officeDocument/2006/customXml" ds:itemID="{71E0FC96-7C30-0E46-9E22-2B7FA34F0AD7}">
+<ds:datastoreItem xmlns:ds="http://schemas.openxmlformats.org/officeDocument/2006/customXml" ds:itemID="{41C1CC8C-250C-7440-90E2-55BFFE4631B4}">
   <ds:schemaRefs>
     <ds:schemaRef ds:uri="http://schemas.openxmlformats.org/officeDocument/2006/bibliography"/>
   </ds:schemaRefs>

</xml_diff>

<commit_message>
Updated user manual for TIMs.
</commit_message>
<xml_diff>
--- a/docs/ppm_user_manual.docx
+++ b/docs/ppm_user_manual.docx
@@ -860,6 +860,65 @@
           </w:p>
         </w:tc>
       </w:tr>
+      <w:tr>
+        <w:trPr>
+          <w:trHeight w:val="215"/>
+        </w:trPr>
+        <w:tc>
+          <w:tcPr>
+            <w:cnfStyle w:val="001000000000" w:firstRow="0" w:lastRow="0" w:firstColumn="1" w:lastColumn="0" w:oddVBand="0" w:evenVBand="0" w:oddHBand="0" w:evenHBand="0" w:firstRowFirstColumn="0" w:firstRowLastColumn="0" w:lastRowFirstColumn="0" w:lastRowLastColumn="0"/>
+            <w:tcW w:w="1458" w:type="dxa"/>
+          </w:tcPr>
+          <w:p>
+            <w:pPr>
+              <w:spacing w:after="0"/>
+            </w:pPr>
+            <w:r>
+              <w:t>0.6</w:t>
+            </w:r>
+          </w:p>
+        </w:tc>
+        <w:tc>
+          <w:tcPr>
+            <w:tcW w:w="1530" w:type="dxa"/>
+          </w:tcPr>
+          <w:p>
+            <w:pPr>
+              <w:spacing w:after="0"/>
+              <w:cnfStyle w:val="000000000000" w:firstRow="0" w:lastRow="0" w:firstColumn="0" w:lastColumn="0" w:oddVBand="0" w:evenVBand="0" w:oddHBand="0" w:evenHBand="0" w:firstRowFirstColumn="0" w:firstRowLastColumn="0" w:lastRowFirstColumn="0" w:lastRowLastColumn="0"/>
+            </w:pPr>
+            <w:r>
+              <w:t>October 26, 2017</w:t>
+            </w:r>
+          </w:p>
+        </w:tc>
+        <w:tc>
+          <w:tcPr>
+            <w:tcW w:w="6588" w:type="dxa"/>
+          </w:tcPr>
+          <w:p>
+            <w:pPr>
+              <w:pStyle w:val="ListParagraph"/>
+              <w:numPr>
+                <w:ilvl w:val="0"/>
+                <w:numId w:val="30"/>
+              </w:numPr>
+              <w:spacing w:after="0"/>
+              <w:ind w:left="280" w:hanging="280"/>
+              <w:cnfStyle w:val="000000000000" w:firstRow="0" w:lastRow="0" w:firstColumn="0" w:lastColumn="0" w:oddVBand="0" w:evenVBand="0" w:oddHBand="0" w:evenHBand="0" w:firstRowFirstColumn="0" w:firstRowLastColumn="0" w:lastRowFirstColumn="0" w:lastRowLastColumn="0"/>
+              <w:rPr>
+                <w:sz w:val="20"/>
+              </w:rPr>
+            </w:pPr>
+            <w:r>
+              <w:rPr>
+                <w:sz w:val="20"/>
+              </w:rPr>
+              <w:t>Added TIMs support.</w:t>
+            </w:r>
+          </w:p>
+        </w:tc>
+      </w:tr>
     </w:tbl>
     <w:p>
       <w:pPr>
@@ -2991,13 +3050,52 @@
         <w:t>acy of individuals who generate</w:t>
       </w:r>
       <w:r>
-        <w:t xml:space="preserve"> connected vehicle data. Connected vehicle technology uses in-vehicle wireless transceivers to broadcast and receive basic safety messages (BSMs) that include accurate spatiotemporal information to enhance transportation safety. Integrated Global Positioning System (GPS) measurements are included in BSMs.  Databases, some publicly available, of BSM sequences, called trajectories, are being used to develop safety and traffic management applications. </w:t>
+        <w:t xml:space="preserve"> connected vehicle data. Connected vehicle technology uses in-vehicle wireless transceivers to broadcast and receive basic safety messages (BSMs) </w:t>
+      </w:r>
+      <w:r>
+        <w:t>and</w:t>
+      </w:r>
+      <w:r>
+        <w:t xml:space="preserve"> </w:t>
+      </w:r>
+      <w:r>
+        <w:t>traveler information messages (TIMs)</w:t>
+      </w:r>
+      <w:r>
+        <w:t xml:space="preserve"> </w:t>
+      </w:r>
+      <w:r>
+        <w:t>that include accurate spatiotemporal information to enhance transportation safety. Integrated Global Positioning System (GPS) m</w:t>
+      </w:r>
+      <w:r>
+        <w:t>easurements are included in these messages</w:t>
+      </w:r>
+      <w:r>
+        <w:t xml:space="preserve">.  Databases, some publicly available, of </w:t>
+      </w:r>
+      <w:r>
+        <w:t>message</w:t>
+      </w:r>
+      <w:r>
+        <w:t xml:space="preserve"> sequences, called trajectories, are being used to develop safety and traffic management applications. </w:t>
       </w:r>
       <w:r>
         <w:rPr>
           <w:b/>
         </w:rPr>
-        <w:t>BSMs do not contain explicit identifiers that link trajectories to individuals</w:t>
+        <w:t>BSMs</w:t>
+      </w:r>
+      <w:r>
+        <w:rPr>
+          <w:b/>
+        </w:rPr>
+        <w:t xml:space="preserve"> and TIMs</w:t>
+      </w:r>
+      <w:r>
+        <w:rPr>
+          <w:b/>
+        </w:rPr>
+        <w:t xml:space="preserve"> do not contain explicit identifiers that link trajectories to individuals</w:t>
       </w:r>
       <w:r>
         <w:rPr>
@@ -3051,7 +3149,13 @@
         <w:t xml:space="preserve"> the privacy protection provided to data generators participating in Connected Vehicle Safety Pilots. </w:t>
       </w:r>
       <w:r>
-        <w:t xml:space="preserve">The PPM operates on streams of raw BSMs generated by the </w:t>
+        <w:t>The PP</w:t>
+      </w:r>
+      <w:r>
+        <w:t>M operates on streams of raw message</w:t>
+      </w:r>
+      <w:r>
+        <w:t xml:space="preserve">s generated by the </w:t>
       </w:r>
       <w:r>
         <w:t>Operational Data Environment (ODE)</w:t>
@@ -3063,13 +3167,22 @@
         <w:t xml:space="preserve">It </w:t>
       </w:r>
       <w:r>
-        <w:t xml:space="preserve">determines whether each individual BSM should be retained or suppressed (deleted) based </w:t>
+        <w:t xml:space="preserve">determines whether each individual </w:t>
+      </w:r>
+      <w:r>
+        <w:t>message</w:t>
+      </w:r>
+      <w:r>
+        <w:t xml:space="preserve"> should be retained or suppressed (deleted) based </w:t>
       </w:r>
       <w:r>
         <w:t xml:space="preserve">only </w:t>
       </w:r>
       <w:r>
-        <w:t>on the information in that BSM</w:t>
+        <w:t xml:space="preserve">on the information in that </w:t>
+      </w:r>
+      <w:r>
+        <w:t>message</w:t>
       </w:r>
       <w:r>
         <w:t>,</w:t>
@@ -3087,7 +3200,10 @@
         <w:t>), and vehicle speed</w:t>
       </w:r>
       <w:r>
-        <w:t>. Additionally, the procedure redacts the BSM identifier for a specified set of vehicles.</w:t>
+        <w:t>. Additionally, the procedure redacts the BSM identifier for a specified set of vehicles</w:t>
+      </w:r>
+      <w:r>
+        <w:t xml:space="preserve"> (TIMs do not include such an identifier).</w:t>
       </w:r>
     </w:p>
     <w:p>
@@ -3154,7 +3270,13 @@
         <w:rPr>
           <w:b/>
         </w:rPr>
-        <w:t xml:space="preserve">, so BSMs having </w:t>
+        <w:t>, so message</w:t>
+      </w:r>
+      <w:r>
+        <w:rPr>
+          <w:b/>
+        </w:rPr>
+        <w:t xml:space="preserve">s having </w:t>
       </w:r>
       <w:r>
         <w:rPr>
@@ -3198,10 +3320,19 @@
         <w:t xml:space="preserve"> to be places we park or loiter, e.g., homes.</w:t>
       </w:r>
       <w:r>
-        <w:t xml:space="preserve"> Limited-access roads, e.g., highways, freeways, interstates, do not allow access to adjacent property. Although their precise definition varies some, it is highly unlikely a driver will access a location that can be used to infer their identity while driving on limited-access roads. Limited-access roads can be used to define an “inclusion zone” for broadcast BSMs in a way that significantly reduces the chance these messages could be linked with identifying information. Such “inclusion zones” are referred to as geofences. </w:t>
-      </w:r>
-      <w:r>
-        <w:t xml:space="preserve">By eliminating BSMs whose locations are outside of a prescribed geofence, </w:t>
+        <w:t xml:space="preserve"> Limited-access roads, e.g., highways, freeways, interstates, do not allow access to adjacent property. Although their precise definition varies some, it is highly unlikely a driver will access a location that can be used to infer their identity while driving on limited-access roads. Limited-access roads can be used to define an “i</w:t>
+      </w:r>
+      <w:r>
+        <w:t>nclusion zone” for broadcast message</w:t>
+      </w:r>
+      <w:r>
+        <w:t xml:space="preserve">s in a way that significantly reduces the chance these messages could be linked with identifying information. Such “inclusion zones” are referred to as geofences. </w:t>
+      </w:r>
+      <w:r>
+        <w:t>By eliminating message</w:t>
+      </w:r>
+      <w:r>
+        <w:t xml:space="preserve">s whose locations are outside of a prescribed geofence, </w:t>
       </w:r>
       <w:r>
         <w:t>following a location trace</w:t>
@@ -3219,11 +3350,11 @@
         <w:t xml:space="preserve">inferred </w:t>
       </w:r>
       <w:r>
-        <w:t xml:space="preserve">is made extremely </w:t>
+        <w:t xml:space="preserve">is made </w:t>
       </w:r>
       <w:r>
         <w:lastRenderedPageBreak/>
-        <w:t>difficult.</w:t>
+        <w:t>extremely difficult.</w:t>
       </w:r>
       <w:r>
         <w:t xml:space="preserve"> </w:t>
@@ -3240,7 +3371,19 @@
     </w:p>
     <w:p>
       <w:r>
-        <w:t>Any BSM field that is unique and remains constant can be used to form sequences of BSMs being transmitted from the same vehicle. Even though this identifier may not be directly related to an individual or their vehicle, it can be used to consolidate all the messages from a particular vehicle. The patterns of travel may provide sufficient information to learn personal information about the driver. For this reason, the J2735 and J2945 specifications include requirements that identifiers in the Wireless Access in Vehicular Environments (WAVE) stack change periodically.</w:t>
+        <w:t xml:space="preserve">Any </w:t>
+      </w:r>
+      <w:r>
+        <w:t>message</w:t>
+      </w:r>
+      <w:r>
+        <w:t xml:space="preserve"> field that is unique and remains constant can </w:t>
+      </w:r>
+      <w:r>
+        <w:t>be used to form sequences of message</w:t>
+      </w:r>
+      <w:r>
+        <w:t>s being transmitted from the same vehicle. Even though this identifier may not be directly related to an individual or their vehicle, it can be used to consolidate all the messages from a particular vehicle. The patterns of travel may provide sufficient information to learn personal information about the driver. For this reason, the J2735 and J2945 specifications include requirements that identifiers in the Wireless Access in Vehicular Environments (WAVE) stack change periodically.</w:t>
       </w:r>
     </w:p>
     <w:p>
@@ -3275,13 +3418,31 @@
     </w:p>
     <w:p>
       <w:r>
-        <w:t xml:space="preserve">Protecting against inference-based privacy attacks on spatiotemporal trajectories (i.e., sequences of BSMs from a single vehicle) </w:t>
+        <w:t>Protecting against inference-based privacy attacks on spatiotemporal trajectories (i.e., sequenc</w:t>
+      </w:r>
+      <w:r>
+        <w:t>es of message</w:t>
+      </w:r>
+      <w:r>
+        <w:t xml:space="preserve">s from a single vehicle) </w:t>
       </w:r>
       <w:r>
         <w:t>in general is a challenging</w:t>
       </w:r>
       <w:r>
-        <w:t xml:space="preserve"> task. An example of an inference-based privacy attack is identifying the driver that generated a sequence of BSMs using specific locations they visit during their trip, or other features discernable from the information in the BSM sequence. </w:t>
+        <w:t xml:space="preserve"> task. An example of an inference-based privacy attack is identifying the driver </w:t>
+      </w:r>
+      <w:r>
+        <w:t>that generated a sequence of message</w:t>
+      </w:r>
+      <w:r>
+        <w:t>s using specific locations they visit during their trip, or other features discernable</w:t>
+      </w:r>
+      <w:r>
+        <w:t xml:space="preserve"> from the information in the message</w:t>
+      </w:r>
+      <w:r>
+        <w:t xml:space="preserve"> sequence. </w:t>
       </w:r>
       <w:r>
         <w:rPr>
@@ -3330,11 +3491,11 @@
         <w:t>. To handle very large real-time data streams, a single abstract information stream, called a Kafka topic, can be divided into partitions. Together all partitions form the single stream of information; records are not duplicated across partitions. Currently, each PPM process handles information from a single partition. This could be modified in the future if required; however, multiple partitions can be handled by launching several PPM instances each having its own configuration file.</w:t>
       </w:r>
     </w:p>
+    <w:bookmarkStart w:id="6" w:name="_Toc481577806"/>
     <w:p>
       <w:pPr>
         <w:pStyle w:val="Heading1"/>
       </w:pPr>
-      <w:bookmarkStart w:id="6" w:name="_Toc481577806"/>
       <w:r>
         <w:rPr>
           <w:noProof/>
@@ -3598,78 +3759,105 @@
     </w:p>
     <w:p>
       <w:r>
-        <w:t>This module performs its function as a separate compute process. It interacts with the ODE through the distributed streaming data platform, Kafka. The privacy module subscribes to an ODE topic that streams raw BSMs in JSON format. The privacy module filters each BSM it receives in this stream. It then publishes the BSMs it retains, with designated fields redacted, to a new Kafka topic. This simple architecture makes the privacy module independent of the ODE. Figure 1 illustrates the basic interactions between the privacy module and the ODE.</w:t>
+        <w:t>This module performs its function as a separate compute process. It interacts with the ODE through the distributed streaming data platform, Kafka. The privacy module subscribes to a</w:t>
+      </w:r>
+      <w:r>
+        <w:t>n ODE topic that streams raw message</w:t>
+      </w:r>
+      <w:r>
+        <w:t xml:space="preserve">s in JSON format. The privacy module filters each </w:t>
+      </w:r>
+      <w:r>
+        <w:t>message</w:t>
+      </w:r>
+      <w:r>
+        <w:t xml:space="preserve"> it receives in this s</w:t>
+      </w:r>
+      <w:r>
+        <w:t>tream. It then publishes the message</w:t>
+      </w:r>
+      <w:r>
+        <w:t>s it retains, with designated fields redacted</w:t>
+      </w:r>
+      <w:r>
+        <w:t xml:space="preserve"> in the case of BSM</w:t>
+      </w:r>
+      <w:r>
+        <w:t>s</w:t>
+      </w:r>
+      <w:r>
+        <w:t>, to a new Kafka topic. This simple architecture makes the privacy module independent of the ODE. Figure 1 illustrates the basic interactions between the privacy module and the ODE.</w:t>
       </w:r>
     </w:p>
     <w:p>
       <w:pPr>
         <w:pStyle w:val="Heading1"/>
       </w:pPr>
-      <w:bookmarkStart w:id="9" w:name="_Toc481577807"/>
+      <w:bookmarkStart w:id="8" w:name="_Toc481577807"/>
       <w:r>
         <w:t>Code and Testing Environment</w:t>
       </w:r>
+      <w:bookmarkEnd w:id="8"/>
+    </w:p>
+    <w:p>
+      <w:pPr>
+        <w:pStyle w:val="Heading2"/>
+      </w:pPr>
+      <w:bookmarkStart w:id="9" w:name="_Toc481577808"/>
+      <w:r>
+        <w:t>Development Methodology</w:t>
+      </w:r>
       <w:bookmarkEnd w:id="9"/>
     </w:p>
     <w:p>
+      <w:r>
+        <w:t xml:space="preserve">The </w:t>
+      </w:r>
+      <w:r>
+        <w:t xml:space="preserve">Privacy Protection Module </w:t>
+      </w:r>
+      <w:r>
+        <w:t>(</w:t>
+      </w:r>
+      <w:r>
+        <w:t>PPM</w:t>
+      </w:r>
+      <w:r>
+        <w:t>) is being developed under Agile Development Methodologies, using an open architecture approach,</w:t>
+      </w:r>
+      <w:r>
+        <w:t xml:space="preserve"> in an open source environment. </w:t>
+      </w:r>
+      <w:r>
+        <w:t>All stakeholders are invited to provide input to this document</w:t>
+      </w:r>
+      <w:r>
+        <w:t xml:space="preserve"> and the PPM</w:t>
+      </w:r>
+      <w:r>
+        <w:t>. Stakeholders should direct all input on this document to the JPO Product Owner at DOT, FHWA, JPO.</w:t>
+      </w:r>
+    </w:p>
+    <w:p>
+      <w:r>
+        <w:t>This document is a living document and will be updated throughout the life of the JPO ODE project</w:t>
+      </w:r>
+      <w:r>
+        <w:t xml:space="preserve"> that this module is designed to support</w:t>
+      </w:r>
+      <w:r>
+        <w:t xml:space="preserve"> to reflect the most recent changes in the ODE design and stakeholder feedback.</w:t>
+      </w:r>
+    </w:p>
+    <w:p>
       <w:pPr>
         <w:pStyle w:val="Heading2"/>
       </w:pPr>
-      <w:bookmarkStart w:id="10" w:name="_Toc481577808"/>
-      <w:r>
-        <w:t>Development Methodology</w:t>
+      <w:bookmarkStart w:id="10" w:name="_Toc481577809"/>
+      <w:r>
+        <w:t>Obtaining the Code</w:t>
       </w:r>
       <w:bookmarkEnd w:id="10"/>
-    </w:p>
-    <w:p>
-      <w:r>
-        <w:t xml:space="preserve">The </w:t>
-      </w:r>
-      <w:r>
-        <w:t xml:space="preserve">Privacy Protection Module </w:t>
-      </w:r>
-      <w:r>
-        <w:t>(</w:t>
-      </w:r>
-      <w:r>
-        <w:t>PPM</w:t>
-      </w:r>
-      <w:r>
-        <w:t>) is being developed under Agile Development Methodologies, using an open architecture approach,</w:t>
-      </w:r>
-      <w:r>
-        <w:t xml:space="preserve"> in an open source environment. </w:t>
-      </w:r>
-      <w:r>
-        <w:t>All stakeholders are invited to provide input to this document</w:t>
-      </w:r>
-      <w:r>
-        <w:t xml:space="preserve"> and the PPM</w:t>
-      </w:r>
-      <w:r>
-        <w:t>. Stakeholders should direct all input on this document to the JPO Product Owner at DOT, FHWA, JPO.</w:t>
-      </w:r>
-    </w:p>
-    <w:p>
-      <w:r>
-        <w:t>This document is a living document and will be updated throughout the life of the JPO ODE project</w:t>
-      </w:r>
-      <w:r>
-        <w:t xml:space="preserve"> that this module is designed to support</w:t>
-      </w:r>
-      <w:r>
-        <w:t xml:space="preserve"> to reflect the most recent changes in the ODE design and stakeholder feedback.</w:t>
-      </w:r>
-    </w:p>
-    <w:p>
-      <w:pPr>
-        <w:pStyle w:val="Heading2"/>
-      </w:pPr>
-      <w:bookmarkStart w:id="11" w:name="_Toc481577809"/>
-      <w:r>
-        <w:t>Obtaining the Code</w:t>
-      </w:r>
-      <w:bookmarkEnd w:id="11"/>
     </w:p>
     <w:p>
       <w:r>
@@ -3716,11 +3904,11 @@
       <w:pPr>
         <w:pStyle w:val="Heading2"/>
       </w:pPr>
-      <w:bookmarkStart w:id="12" w:name="_Toc481577810"/>
+      <w:bookmarkStart w:id="11" w:name="_Toc481577810"/>
       <w:r>
         <w:t>Code Documentation</w:t>
       </w:r>
-      <w:bookmarkEnd w:id="12"/>
+      <w:bookmarkEnd w:id="11"/>
     </w:p>
     <w:p>
       <w:r>
@@ -3762,11 +3950,11 @@
       <w:pPr>
         <w:pStyle w:val="Heading2"/>
       </w:pPr>
-      <w:bookmarkStart w:id="13" w:name="_Toc481577811"/>
+      <w:bookmarkStart w:id="12" w:name="_Toc481577811"/>
       <w:r>
         <w:t>Details about Dependencies</w:t>
       </w:r>
-      <w:bookmarkEnd w:id="13"/>
+      <w:bookmarkEnd w:id="12"/>
     </w:p>
     <w:p>
       <w:r>
@@ -3859,14 +4047,14 @@
       <w:pPr>
         <w:pStyle w:val="Heading1"/>
       </w:pPr>
-      <w:bookmarkStart w:id="14" w:name="_Toc481577812"/>
+      <w:bookmarkStart w:id="13" w:name="_Toc481577812"/>
       <w:r>
         <w:t>Building the PPM</w:t>
       </w:r>
       <w:r>
         <w:t xml:space="preserve"> and the Testing Environment</w:t>
       </w:r>
-      <w:bookmarkEnd w:id="14"/>
+      <w:bookmarkEnd w:id="13"/>
     </w:p>
     <w:p>
       <w:pPr>
@@ -3891,11 +4079,11 @@
       <w:pPr>
         <w:pStyle w:val="Heading2"/>
       </w:pPr>
-      <w:bookmarkStart w:id="15" w:name="_Toc481577813"/>
+      <w:bookmarkStart w:id="14" w:name="_Toc481577813"/>
       <w:r>
         <w:t>Building the PPM</w:t>
       </w:r>
-      <w:bookmarkEnd w:id="15"/>
+      <w:bookmarkEnd w:id="14"/>
     </w:p>
     <w:p>
       <w:r>
@@ -4030,11 +4218,11 @@
       <w:pPr>
         <w:pStyle w:val="Heading2"/>
       </w:pPr>
-      <w:bookmarkStart w:id="16" w:name="_Toc481577814"/>
+      <w:bookmarkStart w:id="15" w:name="_Toc481577814"/>
       <w:r>
         <w:t>Running and Testing the PPM</w:t>
       </w:r>
-      <w:bookmarkEnd w:id="16"/>
+      <w:bookmarkEnd w:id="15"/>
     </w:p>
     <w:p>
       <w:r>
@@ -4065,7 +4253,7 @@
       <w:pPr>
         <w:pStyle w:val="Heading2"/>
       </w:pPr>
-      <w:bookmarkStart w:id="17" w:name="_Toc481577815"/>
+      <w:bookmarkStart w:id="16" w:name="_Toc481577815"/>
       <w:r>
         <w:lastRenderedPageBreak/>
         <w:t>PPM Logging</w:t>
@@ -4073,19 +4261,7 @@
     </w:p>
     <w:p>
       <w:r>
-        <w:t xml:space="preserve">PPM operations are logged to two files: an information log and an error log.  The files are rotating log files, i.e., a set number of log files </w:t>
-      </w:r>
-      <w:r>
-        <w:t xml:space="preserve">are </w:t>
-      </w:r>
-      <w:r>
-        <w:t xml:space="preserve">used to record the PPM's </w:t>
-      </w:r>
-      <w:r>
-        <w:t>runtime operations</w:t>
-      </w:r>
-      <w:r>
-        <w:t xml:space="preserve">. By default, these files are located in a </w:t>
+        <w:t xml:space="preserve">PPM operations are logged to two files: an information log and an error log.  The files are rotating log files, i.e., a set number of log files are used to record the PPM's runtime operations. By default, these files are located in a </w:t>
       </w:r>
       <w:r>
         <w:rPr>
@@ -4148,7 +4324,36 @@
     </w:p>
     <w:p>
       <w:r>
-        <w:t>Information log messages can be used to trace, or track, PPM operations. When the module starts up it will log the configuration it will use. For each BSM it consumes, the PPM will log whether it passes that BSM along to the output stream and what actions caused it to suppress or redact the BSM. More information is provided in the PPM documentation on the GitHub page.</w:t>
+        <w:t xml:space="preserve">Information log messages can be used to trace, or track, PPM operations. When the module starts up it will log the configuration it will use. For each </w:t>
+      </w:r>
+      <w:r>
+        <w:t>message</w:t>
+      </w:r>
+      <w:r>
+        <w:t xml:space="preserve"> it consumes, the PPM will log whether it passes that </w:t>
+      </w:r>
+      <w:r>
+        <w:t>message</w:t>
+      </w:r>
+      <w:r>
+        <w:t xml:space="preserve"> along to the output stream and what actions caused it to suppress </w:t>
+      </w:r>
+      <w:r>
+        <w:t xml:space="preserve">the message </w:t>
+      </w:r>
+      <w:r>
+        <w:t xml:space="preserve">or redact the </w:t>
+      </w:r>
+      <w:bookmarkStart w:id="17" w:name="_GoBack"/>
+      <w:r>
+        <w:t>BSM</w:t>
+      </w:r>
+      <w:bookmarkEnd w:id="17"/>
+      <w:r>
+        <w:t xml:space="preserve"> identifier</w:t>
+      </w:r>
+      <w:r>
+        <w:t>. More information is provided in the PPM documentation on the GitHub page.</w:t>
       </w:r>
     </w:p>
     <w:p>
@@ -4171,7 +4376,7 @@
       <w:r>
         <w:t>Configuring the PPM</w:t>
       </w:r>
-      <w:bookmarkEnd w:id="17"/>
+      <w:bookmarkEnd w:id="16"/>
     </w:p>
     <w:p>
       <w:pPr>
@@ -4405,7 +4610,10 @@
         <w:t xml:space="preserve">to </w:t>
       </w:r>
       <w:r>
-        <w:t>write filtered BSMs.</w:t>
+        <w:t>write filtered message</w:t>
+      </w:r>
+      <w:r>
+        <w:t>s.</w:t>
       </w:r>
     </w:p>
     <w:p>
@@ -4427,7 +4635,13 @@
         <w:t xml:space="preserve">ODE </w:t>
       </w:r>
       <w:r>
-        <w:t>(or other BSM JSON producer) consumed by the PPM. The source of the data stream to be filtered by the PPM.</w:t>
+        <w:t xml:space="preserve">(or other </w:t>
+      </w:r>
+      <w:r>
+        <w:t>meesage</w:t>
+      </w:r>
+      <w:r>
+        <w:t xml:space="preserve"> JSON producer) consumed by the PPM. The source of the data stream to be filtered by the PPM.</w:t>
       </w:r>
     </w:p>
     <w:p>
@@ -4537,7 +4751,13 @@
         <w:t>: E</w:t>
       </w:r>
       <w:r>
-        <w:t xml:space="preserve">nable or disable BSM </w:t>
+        <w:t xml:space="preserve">nable or disable </w:t>
+      </w:r>
+      <w:r>
+        <w:t>message</w:t>
+      </w:r>
+      <w:r>
+        <w:t xml:space="preserve"> </w:t>
       </w:r>
       <w:r>
         <w:t xml:space="preserve">speed </w:t>
@@ -4565,7 +4785,13 @@
         <w:t xml:space="preserve"> : E</w:t>
       </w:r>
       <w:r>
-        <w:t>nables BSM filtering.</w:t>
+        <w:t xml:space="preserve">nables </w:t>
+      </w:r>
+      <w:r>
+        <w:t>message</w:t>
+      </w:r>
+      <w:r>
+        <w:t xml:space="preserve"> filtering.</w:t>
       </w:r>
     </w:p>
     <w:p>
@@ -4581,7 +4807,13 @@
         <w:t>Any other value : D</w:t>
       </w:r>
       <w:r>
-        <w:t>isables BSM filtering.</w:t>
+        <w:t xml:space="preserve">isables </w:t>
+      </w:r>
+      <w:r>
+        <w:t>message</w:t>
+      </w:r>
+      <w:r>
+        <w:t xml:space="preserve"> filtering.</w:t>
       </w:r>
     </w:p>
     <w:p>
@@ -4596,7 +4828,13 @@
         <w:t>privacy.filter.velocity.min</w:t>
       </w:r>
       <w:r>
-        <w:t>: When velocity fitering is enabled, BSMs having velocities below this value will be suppressed. The units are in meters per second.</w:t>
+        <w:t>: When v</w:t>
+      </w:r>
+      <w:r>
+        <w:t>elocity fitering is enabled, message</w:t>
+      </w:r>
+      <w:r>
+        <w:t>s having velocities below this value will be suppressed. The units are in meters per second.</w:t>
       </w:r>
     </w:p>
     <w:p>
@@ -4611,7 +4849,13 @@
         <w:t>privacy.filter.velocity.max</w:t>
       </w:r>
       <w:r>
-        <w:t>: When velocity fitering is enabled, BSMs having velocities above this value will be suppressed. The units are in meters per second.</w:t>
+        <w:t>: When v</w:t>
+      </w:r>
+      <w:r>
+        <w:t>elocity fitering is enabled, message</w:t>
+      </w:r>
+      <w:r>
+        <w:t>s having velocities above this value will be suppressed. The units are in meters per second.</w:t>
       </w:r>
     </w:p>
     <w:p>
@@ -4918,7 +5162,10 @@
         <w:t xml:space="preserve"> shape determined by many individual road segments that define where vehicles of interest will be traveling.</w:t>
       </w:r>
       <w:r>
-        <w:t xml:space="preserve"> BSMs transmitted by vehicles that are not on these road segments are suppressed.</w:t>
+        <w:t xml:space="preserve"> Message</w:t>
+      </w:r>
+      <w:r>
+        <w:t>s transmitted by vehicles that are not on these road segments are suppressed.</w:t>
       </w:r>
     </w:p>
     <w:p>
@@ -5515,16 +5762,28 @@
         <w:t xml:space="preserve">suppress/retain </w:t>
       </w:r>
       <w:r>
-        <w:t>individual BSM records (Part I and optionally Part II)</w:t>
-      </w:r>
-      <w:r>
-        <w:t xml:space="preserve"> and redact values assigned to certain fields. Suppression will be</w:t>
+        <w:t>individual messages</w:t>
+      </w:r>
+      <w:r>
+        <w:t xml:space="preserve"> and redact </w:t>
+      </w:r>
+      <w:r>
+        <w:t>BSM identifiers</w:t>
+      </w:r>
+      <w:r>
+        <w:t>. Suppression will be</w:t>
       </w:r>
       <w:r>
         <w:t xml:space="preserve"> based on </w:t>
       </w:r>
       <w:r>
-        <w:t>the following BSM Part I fields</w:t>
+        <w:t xml:space="preserve">the following </w:t>
+      </w:r>
+      <w:r>
+        <w:t xml:space="preserve">message </w:t>
+      </w:r>
+      <w:r>
+        <w:t>fields</w:t>
       </w:r>
       <w:r>
         <w:t>:</w:t>
@@ -5557,7 +5816,13 @@
     </w:p>
     <w:p>
       <w:r>
-        <w:t>The following fields will have their values redacted in an agreed upon way (replace the value with a well-defined “null” value):</w:t>
+        <w:t>The following fields will have their values redacted in an agreed upon way (</w:t>
+      </w:r>
+      <w:r>
+        <w:t>randomized</w:t>
+      </w:r>
+      <w:r>
+        <w:t>):</w:t>
       </w:r>
     </w:p>
     <w:p>
@@ -5565,7 +5830,10 @@
         <w:pStyle w:val="BulletedList"/>
       </w:pPr>
       <w:r>
-        <w:t>Static vehicle identifiers.</w:t>
+        <w:t>BSM s</w:t>
+      </w:r>
+      <w:r>
+        <w:t>tatic vehicle identifiers.</w:t>
       </w:r>
     </w:p>
     <w:p>
@@ -5595,7 +5863,10 @@
         </w:numPr>
       </w:pPr>
       <w:r>
-        <w:t>BSM records will be geofenced using the geoposition attribute</w:t>
+        <w:t>Messages</w:t>
+      </w:r>
+      <w:r>
+        <w:t xml:space="preserve"> records will be geofenced using the geoposition attribute</w:t>
       </w:r>
       <w:r>
         <w:t xml:space="preserve">, </w:t>
@@ -5704,7 +5975,13 @@
         <w:t xml:space="preserve">to obtain input </w:t>
       </w:r>
       <w:r>
-        <w:t xml:space="preserve">(e.g., a Raw BSM stream). </w:t>
+        <w:t xml:space="preserve">(e.g., a Raw </w:t>
+      </w:r>
+      <w:r>
+        <w:t>message</w:t>
+      </w:r>
+      <w:r>
+        <w:t xml:space="preserve"> stream). </w:t>
       </w:r>
       <w:r>
         <w:t>The PPM produces BSMs to another topic</w:t>
@@ -5824,7 +6101,13 @@
       </w:r>
       <w:r>
         <w:br/>
-        <w:t>If the geofence described here (i.e., I-80) is expanded to include additional roads, or BSM databases that geographically intersect this geofence are made available, additional privacy protections are needed to avoid inference-based attacks.</w:t>
+        <w:t xml:space="preserve">If the geofence described here (i.e., I-80) is expanded to include additional roads, or </w:t>
+      </w:r>
+      <w:r>
+        <w:t>message</w:t>
+      </w:r>
+      <w:r>
+        <w:t xml:space="preserve"> databases that geographically intersect this geofence are made available, additional privacy protections are needed to avoid inference-based attacks.</w:t>
       </w:r>
       <w:r>
         <w:t xml:space="preserve"> In general, once data has been publically released it is not recallable.</w:t>
@@ -5849,7 +6132,10 @@
         <w:pStyle w:val="BulletedList"/>
       </w:pPr>
       <w:r>
-        <w:t>The “raw” BSMs are being provided to the PPM without signatures or encryption. It is assumed the data environment is limited access since this stream may contain privacy sensitive information.</w:t>
+        <w:t>The “raw” message</w:t>
+      </w:r>
+      <w:r>
+        <w:t>s are being provided to the PPM without signatures or encryption. It is assumed the data environment is limited access since this stream may contain privacy sensitive information.</w:t>
       </w:r>
     </w:p>
     <w:p>
@@ -5857,13 +6143,20 @@
         <w:pStyle w:val="BulletedList"/>
       </w:pPr>
       <w:r>
+        <w:t>The “filtered” message</w:t>
+      </w:r>
+      <w:r>
+        <w:t>s output by the PPM are not sign</w:t>
+      </w:r>
+      <w:r>
+        <w:t>ed or encrypted. Since these message</w:t>
+      </w:r>
+      <w:r>
+        <w:t xml:space="preserve">s have been processed for privacy sensitive information, they are safer than the input stream. Currently, there </w:t>
+      </w:r>
+      <w:r>
         <w:lastRenderedPageBreak/>
-        <w:t>The “filtered” BSMs output by the PPM are not signed or encrypted. Since these BSMs have been processed for privacy sensitive information, they are safer than the input stream. Currently, there is not support for data integrity (e.g., digitial signatures) on these messages; therefore, anyone could take this information and alter it. This risk is no different from using any open data source that is not signed</w:t>
-      </w:r>
-      <w:bookmarkStart w:id="27" w:name="_GoBack"/>
-      <w:bookmarkEnd w:id="27"/>
-      <w:r>
-        <w:t>.</w:t>
+        <w:t>is not support for data integrity (e.g., digitial signatures) on these messages; therefore, anyone could take this information and alter it. This risk is no different from using any open data source that is not signed.</w:t>
       </w:r>
     </w:p>
     <w:p>
@@ -5908,7 +6201,7 @@
       <w:pPr>
         <w:pStyle w:val="Heading1"/>
       </w:pPr>
-      <w:bookmarkStart w:id="28" w:name="_Toc481577825"/>
+      <w:bookmarkStart w:id="27" w:name="_Toc481577825"/>
       <w:r>
         <w:lastRenderedPageBreak/>
         <w:t xml:space="preserve">Appendix </w:t>
@@ -5919,7 +6212,7 @@
       <w:r>
         <w:t>: Glossary of Terms / Acronyms</w:t>
       </w:r>
-      <w:bookmarkEnd w:id="28"/>
+      <w:bookmarkEnd w:id="27"/>
     </w:p>
     <w:tbl>
       <w:tblPr>
@@ -6028,7 +6321,7 @@
               </w:numPr>
             </w:pPr>
             <w:r>
-              <w:t>PPM</w:t>
+              <w:t>TIM</w:t>
             </w:r>
           </w:p>
         </w:tc>
@@ -6046,7 +6339,7 @@
               <w:cnfStyle w:val="000000000000" w:firstRow="0" w:lastRow="0" w:firstColumn="0" w:lastColumn="0" w:oddVBand="0" w:evenVBand="0" w:oddHBand="0" w:evenHBand="0" w:firstRowFirstColumn="0" w:firstRowLastColumn="0" w:lastRowFirstColumn="0" w:lastRowLastColumn="0"/>
             </w:pPr>
             <w:r>
-              <w:t>Privacy Protection Module</w:t>
+              <w:t>Traveler Information Message</w:t>
             </w:r>
           </w:p>
         </w:tc>
@@ -6069,7 +6362,7 @@
               </w:numPr>
             </w:pPr>
             <w:r>
-              <w:t>ODE</w:t>
+              <w:t>PPM</w:t>
             </w:r>
           </w:p>
         </w:tc>
@@ -6087,7 +6380,7 @@
               <w:cnfStyle w:val="000000100000" w:firstRow="0" w:lastRow="0" w:firstColumn="0" w:lastColumn="0" w:oddVBand="0" w:evenVBand="0" w:oddHBand="1" w:evenHBand="0" w:firstRowFirstColumn="0" w:firstRowLastColumn="0" w:lastRowFirstColumn="0" w:lastRowLastColumn="0"/>
             </w:pPr>
             <w:r>
-              <w:t>Operational Data Environment</w:t>
+              <w:t>Privacy Protection Module</w:t>
             </w:r>
           </w:p>
         </w:tc>
@@ -6107,7 +6400,7 @@
               </w:numPr>
             </w:pPr>
             <w:r>
-              <w:t>JSON</w:t>
+              <w:t>ODE</w:t>
             </w:r>
           </w:p>
         </w:tc>
@@ -6125,7 +6418,7 @@
               <w:cnfStyle w:val="000000000000" w:firstRow="0" w:lastRow="0" w:firstColumn="0" w:lastColumn="0" w:oddVBand="0" w:evenVBand="0" w:oddHBand="0" w:evenHBand="0" w:firstRowFirstColumn="0" w:firstRowLastColumn="0" w:lastRowFirstColumn="0" w:lastRowLastColumn="0"/>
             </w:pPr>
             <w:r>
-              <w:t>Javascript Object Notation</w:t>
+              <w:t>Operational Data Environment</w:t>
             </w:r>
           </w:p>
         </w:tc>
@@ -6148,7 +6441,7 @@
               </w:numPr>
             </w:pPr>
             <w:r>
-              <w:t>GPS</w:t>
+              <w:t>JSON</w:t>
             </w:r>
           </w:p>
         </w:tc>
@@ -6166,7 +6459,7 @@
               <w:cnfStyle w:val="000000100000" w:firstRow="0" w:lastRow="0" w:firstColumn="0" w:lastColumn="0" w:oddVBand="0" w:evenVBand="0" w:oddHBand="1" w:evenHBand="0" w:firstRowFirstColumn="0" w:firstRowLastColumn="0" w:lastRowFirstColumn="0" w:lastRowLastColumn="0"/>
             </w:pPr>
             <w:r>
-              <w:t>Global Positioning System</w:t>
+              <w:t>Javascript Object Notation</w:t>
             </w:r>
           </w:p>
         </w:tc>
@@ -6186,7 +6479,7 @@
               </w:numPr>
             </w:pPr>
             <w:r>
-              <w:t>CVDP</w:t>
+              <w:t>GPS</w:t>
             </w:r>
           </w:p>
         </w:tc>
@@ -6204,7 +6497,7 @@
               <w:cnfStyle w:val="000000000000" w:firstRow="0" w:lastRow="0" w:firstColumn="0" w:lastColumn="0" w:oddVBand="0" w:evenVBand="0" w:oddHBand="0" w:evenHBand="0" w:firstRowFirstColumn="0" w:firstRowLastColumn="0" w:lastRowFirstColumn="0" w:lastRowLastColumn="0"/>
             </w:pPr>
             <w:r>
-              <w:t>Connected Vehicle Data Privacy</w:t>
+              <w:t>Global Positioning System</w:t>
             </w:r>
           </w:p>
         </w:tc>
@@ -6227,7 +6520,7 @@
               </w:numPr>
             </w:pPr>
             <w:r>
-              <w:t>WYDOT</w:t>
+              <w:t>CVDP</w:t>
             </w:r>
           </w:p>
         </w:tc>
@@ -6245,7 +6538,7 @@
               <w:cnfStyle w:val="000000100000" w:firstRow="0" w:lastRow="0" w:firstColumn="0" w:lastColumn="0" w:oddVBand="0" w:evenVBand="0" w:oddHBand="1" w:evenHBand="0" w:firstRowFirstColumn="0" w:firstRowLastColumn="0" w:lastRowFirstColumn="0" w:lastRowLastColumn="0"/>
             </w:pPr>
             <w:r>
-              <w:t>Wyoming Department of Transportation</w:t>
+              <w:t>Connected Vehicle Data Privacy</w:t>
             </w:r>
           </w:p>
         </w:tc>
@@ -6265,7 +6558,7 @@
               </w:numPr>
             </w:pPr>
             <w:r>
-              <w:t>JPO</w:t>
+              <w:t>WYDOT</w:t>
             </w:r>
           </w:p>
         </w:tc>
@@ -6283,8 +6576,81 @@
               <w:cnfStyle w:val="000000000000" w:firstRow="0" w:lastRow="0" w:firstColumn="0" w:lastColumn="0" w:oddVBand="0" w:evenVBand="0" w:oddHBand="0" w:evenHBand="0" w:firstRowFirstColumn="0" w:firstRowLastColumn="0" w:lastRowFirstColumn="0" w:lastRowLastColumn="0"/>
             </w:pPr>
             <w:r>
+              <w:t>Wyoming Department of Transportation</w:t>
+            </w:r>
+          </w:p>
+        </w:tc>
+      </w:tr>
+      <w:tr>
+        <w:trPr>
+          <w:cnfStyle w:val="000000100000" w:firstRow="0" w:lastRow="0" w:firstColumn="0" w:lastColumn="0" w:oddVBand="0" w:evenVBand="0" w:oddHBand="1" w:evenHBand="0" w:firstRowFirstColumn="0" w:firstRowLastColumn="0" w:lastRowFirstColumn="0" w:lastRowLastColumn="0"/>
+        </w:trPr>
+        <w:tc>
+          <w:tcPr>
+            <w:cnfStyle w:val="001000000000" w:firstRow="0" w:lastRow="0" w:firstColumn="1" w:lastColumn="0" w:oddVBand="0" w:evenVBand="0" w:oddHBand="0" w:evenHBand="0" w:firstRowFirstColumn="0" w:firstRowLastColumn="0" w:lastRowFirstColumn="0" w:lastRowLastColumn="0"/>
+            <w:tcW w:w="2538" w:type="dxa"/>
+          </w:tcPr>
+          <w:p>
+            <w:pPr>
+              <w:pStyle w:val="BulletedList"/>
+              <w:numPr>
+                <w:ilvl w:val="0"/>
+                <w:numId w:val="0"/>
+              </w:numPr>
+            </w:pPr>
+            <w:r>
+              <w:t>JPO</w:t>
+            </w:r>
+          </w:p>
+        </w:tc>
+        <w:tc>
+          <w:tcPr>
+            <w:tcW w:w="6840" w:type="dxa"/>
+          </w:tcPr>
+          <w:p>
+            <w:pPr>
+              <w:pStyle w:val="BulletedList"/>
+              <w:numPr>
+                <w:ilvl w:val="0"/>
+                <w:numId w:val="0"/>
+              </w:numPr>
+              <w:cnfStyle w:val="000000100000" w:firstRow="0" w:lastRow="0" w:firstColumn="0" w:lastColumn="0" w:oddVBand="0" w:evenVBand="0" w:oddHBand="1" w:evenHBand="0" w:firstRowFirstColumn="0" w:firstRowLastColumn="0" w:lastRowFirstColumn="0" w:lastRowLastColumn="0"/>
+            </w:pPr>
+            <w:r>
               <w:t>Joint Program Office</w:t>
             </w:r>
+          </w:p>
+        </w:tc>
+      </w:tr>
+      <w:tr>
+        <w:tc>
+          <w:tcPr>
+            <w:cnfStyle w:val="001000000000" w:firstRow="0" w:lastRow="0" w:firstColumn="1" w:lastColumn="0" w:oddVBand="0" w:evenVBand="0" w:oddHBand="0" w:evenHBand="0" w:firstRowFirstColumn="0" w:firstRowLastColumn="0" w:lastRowFirstColumn="0" w:lastRowLastColumn="0"/>
+            <w:tcW w:w="2538" w:type="dxa"/>
+          </w:tcPr>
+          <w:p>
+            <w:pPr>
+              <w:pStyle w:val="BulletedList"/>
+              <w:numPr>
+                <w:ilvl w:val="0"/>
+                <w:numId w:val="0"/>
+              </w:numPr>
+            </w:pPr>
+          </w:p>
+        </w:tc>
+        <w:tc>
+          <w:tcPr>
+            <w:tcW w:w="6840" w:type="dxa"/>
+          </w:tcPr>
+          <w:p>
+            <w:pPr>
+              <w:pStyle w:val="BulletedList"/>
+              <w:numPr>
+                <w:ilvl w:val="0"/>
+                <w:numId w:val="0"/>
+              </w:numPr>
+              <w:cnfStyle w:val="000000000000" w:firstRow="0" w:lastRow="0" w:firstColumn="0" w:lastColumn="0" w:oddVBand="0" w:evenVBand="0" w:oddHBand="0" w:evenHBand="0" w:firstRowFirstColumn="0" w:firstRowLastColumn="0" w:lastRowFirstColumn="0" w:lastRowLastColumn="0"/>
+            </w:pPr>
           </w:p>
         </w:tc>
       </w:tr>
@@ -6355,41 +6721,6 @@
           </w:p>
         </w:tc>
       </w:tr>
-      <w:tr>
-        <w:trPr>
-          <w:cnfStyle w:val="000000100000" w:firstRow="0" w:lastRow="0" w:firstColumn="0" w:lastColumn="0" w:oddVBand="0" w:evenVBand="0" w:oddHBand="1" w:evenHBand="0" w:firstRowFirstColumn="0" w:firstRowLastColumn="0" w:lastRowFirstColumn="0" w:lastRowLastColumn="0"/>
-        </w:trPr>
-        <w:tc>
-          <w:tcPr>
-            <w:cnfStyle w:val="001000000000" w:firstRow="0" w:lastRow="0" w:firstColumn="1" w:lastColumn="0" w:oddVBand="0" w:evenVBand="0" w:oddHBand="0" w:evenHBand="0" w:firstRowFirstColumn="0" w:firstRowLastColumn="0" w:lastRowFirstColumn="0" w:lastRowLastColumn="0"/>
-            <w:tcW w:w="2538" w:type="dxa"/>
-          </w:tcPr>
-          <w:p>
-            <w:pPr>
-              <w:pStyle w:val="BulletedList"/>
-              <w:numPr>
-                <w:ilvl w:val="0"/>
-                <w:numId w:val="0"/>
-              </w:numPr>
-            </w:pPr>
-          </w:p>
-        </w:tc>
-        <w:tc>
-          <w:tcPr>
-            <w:tcW w:w="6840" w:type="dxa"/>
-          </w:tcPr>
-          <w:p>
-            <w:pPr>
-              <w:pStyle w:val="BulletedList"/>
-              <w:numPr>
-                <w:ilvl w:val="0"/>
-                <w:numId w:val="0"/>
-              </w:numPr>
-              <w:cnfStyle w:val="000000100000" w:firstRow="0" w:lastRow="0" w:firstColumn="0" w:lastColumn="0" w:oddVBand="0" w:evenVBand="0" w:oddHBand="1" w:evenHBand="0" w:firstRowFirstColumn="0" w:firstRowLastColumn="0" w:lastRowFirstColumn="0" w:lastRowLastColumn="0"/>
-            </w:pPr>
-          </w:p>
-        </w:tc>
-      </w:tr>
     </w:tbl>
     <w:p>
       <w:pPr>
@@ -6470,7 +6801,7 @@
         <w:rStyle w:val="PageNumber"/>
         <w:noProof/>
       </w:rPr>
-      <w:t>12</w:t>
+      <w:t>15</w:t>
     </w:r>
     <w:r>
       <w:rPr>
@@ -12332,7 +12663,7 @@
 </file>
 
 <file path=customXml/itemProps2.xml><?xml version="1.0" encoding="utf-8"?>
-<ds:datastoreItem xmlns:ds="http://schemas.openxmlformats.org/officeDocument/2006/customXml" ds:itemID="{41C1CC8C-250C-7440-90E2-55BFFE4631B4}">
+<ds:datastoreItem xmlns:ds="http://schemas.openxmlformats.org/officeDocument/2006/customXml" ds:itemID="{54B7D22D-DAF0-ED47-AF81-0C8FEA699368}">
   <ds:schemaRefs>
     <ds:schemaRef ds:uri="http://schemas.openxmlformats.org/officeDocument/2006/bibliography"/>
   </ds:schemaRefs>

</xml_diff>